<commit_message>
Enhanced zh display in my_temp.docx
</commit_message>
<xml_diff>
--- a/my_temp.docx
+++ b/my_temp.docx
@@ -1,6 +1,6 @@
 
 <file path=word/document.xml><?xml version="1.0" encoding="utf-8"?>
-<w:document xmlns:wpc="http://schemas.microsoft.com/office/word/2010/wordprocessingCanvas" xmlns:cx="http://schemas.microsoft.com/office/drawing/2014/chartex" xmlns:cx1="http://schemas.microsoft.com/office/drawing/2015/9/8/chartex" xmlns:cx2="http://schemas.microsoft.com/office/drawing/2015/10/21/chartex" xmlns:cx3="http://schemas.microsoft.com/office/drawing/2016/5/9/chartex" xmlns:cx4="http://schemas.microsoft.com/office/drawing/2016/5/10/chartex" xmlns:cx5="http://schemas.microsoft.com/office/drawing/2016/5/11/chartex" xmlns:cx6="http://schemas.microsoft.com/office/drawing/2016/5/12/chartex" xmlns:cx7="http://schemas.microsoft.com/office/drawing/2016/5/13/chartex" xmlns:cx8="http://schemas.microsoft.com/office/drawing/2016/5/14/chartex" xmlns:mc="http://schemas.openxmlformats.org/markup-compatibility/2006" xmlns:aink="http://schemas.microsoft.com/office/drawing/2016/ink" xmlns:am3d="http://schemas.microsoft.com/office/drawing/2017/model3d" xmlns:o="urn:schemas-microsoft-com:office:office" xmlns:oel="http://schemas.microsoft.com/office/2019/extlst" xmlns:r="http://schemas.openxmlformats.org/officeDocument/2006/relationships" xmlns:m="http://schemas.openxmlformats.org/officeDocument/2006/math" xmlns:v="urn:schemas-microsoft-com:vml" xmlns:wp14="http://schemas.microsoft.com/office/word/2010/wordprocessingDrawing" xmlns:wp="http://schemas.openxmlformats.org/drawingml/2006/wordprocessingDrawing" xmlns:w10="urn:schemas-microsoft-com:office:word" xmlns:w="http://schemas.openxmlformats.org/wordprocessingml/2006/main" xmlns:w14="http://schemas.microsoft.com/office/word/2010/wordml" xmlns:w15="http://schemas.microsoft.com/office/word/2012/wordml" xmlns:w16cex="http://schemas.microsoft.com/office/word/2018/wordml/cex" xmlns:w16cid="http://schemas.microsoft.com/office/word/2016/wordml/cid" xmlns:w16="http://schemas.microsoft.com/office/word/2018/wordml" xmlns:w16du="http://schemas.microsoft.com/office/word/2023/wordml/word16du" xmlns:w16sdtdh="http://schemas.microsoft.com/office/word/2020/wordml/sdtdatahash" xmlns:w16se="http://schemas.microsoft.com/office/word/2015/wordml/symex" xmlns:wpg="http://schemas.microsoft.com/office/word/2010/wordprocessingGroup" xmlns:wpi="http://schemas.microsoft.com/office/word/2010/wordprocessingInk" xmlns:wne="http://schemas.microsoft.com/office/word/2006/wordml" xmlns:wps="http://schemas.microsoft.com/office/word/2010/wordprocessingShape" mc:Ignorable="w14 w15 w16se w16cid w16 w16cex w16sdtdh wp14">
+<w:document xmlns:wpc="http://schemas.microsoft.com/office/word/2010/wordprocessingCanvas" xmlns:cx="http://schemas.microsoft.com/office/drawing/2014/chartex" xmlns:cx1="http://schemas.microsoft.com/office/drawing/2015/9/8/chartex" xmlns:cx2="http://schemas.microsoft.com/office/drawing/2015/10/21/chartex" xmlns:cx3="http://schemas.microsoft.com/office/drawing/2016/5/9/chartex" xmlns:cx4="http://schemas.microsoft.com/office/drawing/2016/5/10/chartex" xmlns:cx5="http://schemas.microsoft.com/office/drawing/2016/5/11/chartex" xmlns:cx6="http://schemas.microsoft.com/office/drawing/2016/5/12/chartex" xmlns:cx7="http://schemas.microsoft.com/office/drawing/2016/5/13/chartex" xmlns:cx8="http://schemas.microsoft.com/office/drawing/2016/5/14/chartex" xmlns:mc="http://schemas.openxmlformats.org/markup-compatibility/2006" xmlns:aink="http://schemas.microsoft.com/office/drawing/2016/ink" xmlns:am3d="http://schemas.microsoft.com/office/drawing/2017/model3d" xmlns:o="urn:schemas-microsoft-com:office:office" xmlns:oel="http://schemas.microsoft.com/office/2019/extlst" xmlns:r="http://schemas.openxmlformats.org/officeDocument/2006/relationships" xmlns:m="http://schemas.openxmlformats.org/officeDocument/2006/math" xmlns:v="urn:schemas-microsoft-com:vml" xmlns:wp14="http://schemas.microsoft.com/office/word/2010/wordprocessingDrawing" xmlns:wp="http://schemas.openxmlformats.org/drawingml/2006/wordprocessingDrawing" xmlns:w10="urn:schemas-microsoft-com:office:word" xmlns:w="http://schemas.openxmlformats.org/wordprocessingml/2006/main" xmlns:w14="http://schemas.microsoft.com/office/word/2010/wordml" xmlns:w15="http://schemas.microsoft.com/office/word/2012/wordml" xmlns:w16cex="http://schemas.microsoft.com/office/word/2018/wordml/cex" xmlns:w16cid="http://schemas.microsoft.com/office/word/2016/wordml/cid" xmlns:w16="http://schemas.microsoft.com/office/word/2018/wordml" xmlns:w16du="http://schemas.microsoft.com/office/word/2023/wordml/word16du" xmlns:w16sdtdh="http://schemas.microsoft.com/office/word/2020/wordml/sdtdatahash" xmlns:w16se="http://schemas.microsoft.com/office/word/2015/wordml/symex" xmlns:wpg="http://schemas.microsoft.com/office/word/2010/wordprocessingGroup" xmlns:wpi="http://schemas.microsoft.com/office/word/2010/wordprocessingInk" xmlns:wne="http://schemas.microsoft.com/office/word/2006/wordml" xmlns:wps="http://schemas.microsoft.com/office/word/2010/wordprocessingShape" mc:Ignorable="w14 w15 w16se w16cid w16 w16cex w16sdtdh w16du wp14">
   <w:body>
     <w:p>
       <w:pPr>
@@ -375,7 +375,7 @@
                     </pic:cNvPicPr>
                   </pic:nvPicPr>
                   <pic:blipFill>
-                    <a:blip r:embed="rId10">
+                    <a:blip r:embed="rId11">
                       <a:extLst>
                         <a:ext uri="{28A0092B-C50C-407E-A947-70E740481C1C}">
                           <a14:useLocalDpi xmlns:a14="http://schemas.microsoft.com/office/drawing/2010/main" val="0"/>
@@ -2254,21 +2254,7 @@
         <w:rPr>
           <w:lang w:val="en-US"/>
         </w:rPr>
-        <w:t xml:space="preserve">H. R. </w:t>
-      </w:r>
-      <w:proofErr w:type="spellStart"/>
-      <w:r>
-        <w:rPr>
-          <w:lang w:val="en-US"/>
-        </w:rPr>
-        <w:t>Allcock</w:t>
-      </w:r>
-      <w:proofErr w:type="spellEnd"/>
-      <w:r>
-        <w:rPr>
-          <w:lang w:val="en-US"/>
-        </w:rPr>
-        <w:t xml:space="preserve">, </w:t>
+        <w:t xml:space="preserve">H. R. Allcock, </w:t>
       </w:r>
       <w:r>
         <w:rPr>
@@ -2366,21 +2352,7 @@
         <w:rPr>
           <w:lang w:val="en-US"/>
         </w:rPr>
-        <w:t xml:space="preserve">, Vol. 2 (Eds: H. </w:t>
-      </w:r>
-      <w:proofErr w:type="spellStart"/>
-      <w:r>
-        <w:rPr>
-          <w:lang w:val="en-US"/>
-        </w:rPr>
-        <w:t>Baltes</w:t>
-      </w:r>
-      <w:proofErr w:type="spellEnd"/>
-      <w:r>
-        <w:rPr>
-          <w:lang w:val="en-US"/>
-        </w:rPr>
-        <w:t xml:space="preserve">, W. </w:t>
+        <w:t xml:space="preserve">, Vol. 2 (Eds: H. Baltes, W. </w:t>
       </w:r>
       <w:proofErr w:type="spellStart"/>
       <w:r>
@@ -3006,12 +2978,12 @@
       </w:pPr>
     </w:p>
     <w:sectPr>
-      <w:headerReference w:type="even" r:id="rId11"/>
-      <w:headerReference w:type="default" r:id="rId12"/>
-      <w:footerReference w:type="even" r:id="rId13"/>
-      <w:footerReference w:type="default" r:id="rId14"/>
-      <w:headerReference w:type="first" r:id="rId15"/>
-      <w:footerReference w:type="first" r:id="rId16"/>
+      <w:headerReference w:type="even" r:id="rId12"/>
+      <w:headerReference w:type="default" r:id="rId13"/>
+      <w:footerReference w:type="even" r:id="rId14"/>
+      <w:footerReference w:type="default" r:id="rId15"/>
+      <w:headerReference w:type="first" r:id="rId16"/>
+      <w:footerReference w:type="first" r:id="rId17"/>
       <w:type w:val="continuous"/>
       <w:pgSz w:w="11906" w:h="16838"/>
       <w:pgMar w:top="1417" w:right="1417" w:bottom="1134" w:left="1417" w:header="708" w:footer="708" w:gutter="0"/>
@@ -3023,7 +2995,7 @@
 </file>
 
 <file path=word/endnotes.xml><?xml version="1.0" encoding="utf-8"?>
-<w:endnotes xmlns:wpc="http://schemas.microsoft.com/office/word/2010/wordprocessingCanvas" xmlns:cx="http://schemas.microsoft.com/office/drawing/2014/chartex" xmlns:cx1="http://schemas.microsoft.com/office/drawing/2015/9/8/chartex" xmlns:cx2="http://schemas.microsoft.com/office/drawing/2015/10/21/chartex" xmlns:cx3="http://schemas.microsoft.com/office/drawing/2016/5/9/chartex" xmlns:cx4="http://schemas.microsoft.com/office/drawing/2016/5/10/chartex" xmlns:cx5="http://schemas.microsoft.com/office/drawing/2016/5/11/chartex" xmlns:cx6="http://schemas.microsoft.com/office/drawing/2016/5/12/chartex" xmlns:cx7="http://schemas.microsoft.com/office/drawing/2016/5/13/chartex" xmlns:cx8="http://schemas.microsoft.com/office/drawing/2016/5/14/chartex" xmlns:mc="http://schemas.openxmlformats.org/markup-compatibility/2006" xmlns:aink="http://schemas.microsoft.com/office/drawing/2016/ink" xmlns:am3d="http://schemas.microsoft.com/office/drawing/2017/model3d" xmlns:o="urn:schemas-microsoft-com:office:office" xmlns:oel="http://schemas.microsoft.com/office/2019/extlst" xmlns:r="http://schemas.openxmlformats.org/officeDocument/2006/relationships" xmlns:m="http://schemas.openxmlformats.org/officeDocument/2006/math" xmlns:v="urn:schemas-microsoft-com:vml" xmlns:wp14="http://schemas.microsoft.com/office/word/2010/wordprocessingDrawing" xmlns:wp="http://schemas.openxmlformats.org/drawingml/2006/wordprocessingDrawing" xmlns:w10="urn:schemas-microsoft-com:office:word" xmlns:w="http://schemas.openxmlformats.org/wordprocessingml/2006/main" xmlns:w14="http://schemas.microsoft.com/office/word/2010/wordml" xmlns:w15="http://schemas.microsoft.com/office/word/2012/wordml" xmlns:w16cex="http://schemas.microsoft.com/office/word/2018/wordml/cex" xmlns:w16cid="http://schemas.microsoft.com/office/word/2016/wordml/cid" xmlns:w16="http://schemas.microsoft.com/office/word/2018/wordml" xmlns:w16du="http://schemas.microsoft.com/office/word/2023/wordml/word16du" xmlns:w16sdtdh="http://schemas.microsoft.com/office/word/2020/wordml/sdtdatahash" xmlns:w16se="http://schemas.microsoft.com/office/word/2015/wordml/symex" xmlns:wpg="http://schemas.microsoft.com/office/word/2010/wordprocessingGroup" xmlns:wpi="http://schemas.microsoft.com/office/word/2010/wordprocessingInk" xmlns:wne="http://schemas.microsoft.com/office/word/2006/wordml" xmlns:wps="http://schemas.microsoft.com/office/word/2010/wordprocessingShape" mc:Ignorable="w14 w15 w16se w16cid w16 w16cex w16sdtdh wp14">
+<w:endnotes xmlns:wpc="http://schemas.microsoft.com/office/word/2010/wordprocessingCanvas" xmlns:cx="http://schemas.microsoft.com/office/drawing/2014/chartex" xmlns:cx1="http://schemas.microsoft.com/office/drawing/2015/9/8/chartex" xmlns:cx2="http://schemas.microsoft.com/office/drawing/2015/10/21/chartex" xmlns:cx3="http://schemas.microsoft.com/office/drawing/2016/5/9/chartex" xmlns:cx4="http://schemas.microsoft.com/office/drawing/2016/5/10/chartex" xmlns:cx5="http://schemas.microsoft.com/office/drawing/2016/5/11/chartex" xmlns:cx6="http://schemas.microsoft.com/office/drawing/2016/5/12/chartex" xmlns:cx7="http://schemas.microsoft.com/office/drawing/2016/5/13/chartex" xmlns:cx8="http://schemas.microsoft.com/office/drawing/2016/5/14/chartex" xmlns:mc="http://schemas.openxmlformats.org/markup-compatibility/2006" xmlns:aink="http://schemas.microsoft.com/office/drawing/2016/ink" xmlns:am3d="http://schemas.microsoft.com/office/drawing/2017/model3d" xmlns:o="urn:schemas-microsoft-com:office:office" xmlns:oel="http://schemas.microsoft.com/office/2019/extlst" xmlns:r="http://schemas.openxmlformats.org/officeDocument/2006/relationships" xmlns:m="http://schemas.openxmlformats.org/officeDocument/2006/math" xmlns:v="urn:schemas-microsoft-com:vml" xmlns:wp14="http://schemas.microsoft.com/office/word/2010/wordprocessingDrawing" xmlns:wp="http://schemas.openxmlformats.org/drawingml/2006/wordprocessingDrawing" xmlns:w10="urn:schemas-microsoft-com:office:word" xmlns:w="http://schemas.openxmlformats.org/wordprocessingml/2006/main" xmlns:w14="http://schemas.microsoft.com/office/word/2010/wordml" xmlns:w15="http://schemas.microsoft.com/office/word/2012/wordml" xmlns:w16cex="http://schemas.microsoft.com/office/word/2018/wordml/cex" xmlns:w16cid="http://schemas.microsoft.com/office/word/2016/wordml/cid" xmlns:w16="http://schemas.microsoft.com/office/word/2018/wordml" xmlns:w16du="http://schemas.microsoft.com/office/word/2023/wordml/word16du" xmlns:w16sdtdh="http://schemas.microsoft.com/office/word/2020/wordml/sdtdatahash" xmlns:w16se="http://schemas.microsoft.com/office/word/2015/wordml/symex" xmlns:wpg="http://schemas.microsoft.com/office/word/2010/wordprocessingGroup" xmlns:wpi="http://schemas.microsoft.com/office/word/2010/wordprocessingInk" xmlns:wne="http://schemas.microsoft.com/office/word/2006/wordml" xmlns:wps="http://schemas.microsoft.com/office/word/2010/wordprocessingShape" mc:Ignorable="w14 w15 w16se w16cid w16 w16cex w16sdtdh w16du wp14">
   <w:endnote w:type="separator" w:id="-1">
     <w:p>
       <w:pPr>
@@ -3048,7 +3020,7 @@
 </file>
 
 <file path=word/footer1.xml><?xml version="1.0" encoding="utf-8"?>
-<w:ftr xmlns:wpc="http://schemas.microsoft.com/office/word/2010/wordprocessingCanvas" xmlns:cx="http://schemas.microsoft.com/office/drawing/2014/chartex" xmlns:cx1="http://schemas.microsoft.com/office/drawing/2015/9/8/chartex" xmlns:cx2="http://schemas.microsoft.com/office/drawing/2015/10/21/chartex" xmlns:cx3="http://schemas.microsoft.com/office/drawing/2016/5/9/chartex" xmlns:cx4="http://schemas.microsoft.com/office/drawing/2016/5/10/chartex" xmlns:cx5="http://schemas.microsoft.com/office/drawing/2016/5/11/chartex" xmlns:cx6="http://schemas.microsoft.com/office/drawing/2016/5/12/chartex" xmlns:cx7="http://schemas.microsoft.com/office/drawing/2016/5/13/chartex" xmlns:cx8="http://schemas.microsoft.com/office/drawing/2016/5/14/chartex" xmlns:mc="http://schemas.openxmlformats.org/markup-compatibility/2006" xmlns:aink="http://schemas.microsoft.com/office/drawing/2016/ink" xmlns:am3d="http://schemas.microsoft.com/office/drawing/2017/model3d" xmlns:o="urn:schemas-microsoft-com:office:office" xmlns:oel="http://schemas.microsoft.com/office/2019/extlst" xmlns:r="http://schemas.openxmlformats.org/officeDocument/2006/relationships" xmlns:m="http://schemas.openxmlformats.org/officeDocument/2006/math" xmlns:v="urn:schemas-microsoft-com:vml" xmlns:wp14="http://schemas.microsoft.com/office/word/2010/wordprocessingDrawing" xmlns:wp="http://schemas.openxmlformats.org/drawingml/2006/wordprocessingDrawing" xmlns:w10="urn:schemas-microsoft-com:office:word" xmlns:w="http://schemas.openxmlformats.org/wordprocessingml/2006/main" xmlns:w14="http://schemas.microsoft.com/office/word/2010/wordml" xmlns:w15="http://schemas.microsoft.com/office/word/2012/wordml" xmlns:w16cex="http://schemas.microsoft.com/office/word/2018/wordml/cex" xmlns:w16cid="http://schemas.microsoft.com/office/word/2016/wordml/cid" xmlns:w16="http://schemas.microsoft.com/office/word/2018/wordml" xmlns:w16du="http://schemas.microsoft.com/office/word/2023/wordml/word16du" xmlns:w16sdtdh="http://schemas.microsoft.com/office/word/2020/wordml/sdtdatahash" xmlns:w16se="http://schemas.microsoft.com/office/word/2015/wordml/symex" xmlns:wpg="http://schemas.microsoft.com/office/word/2010/wordprocessingGroup" xmlns:wpi="http://schemas.microsoft.com/office/word/2010/wordprocessingInk" xmlns:wne="http://schemas.microsoft.com/office/word/2006/wordml" xmlns:wps="http://schemas.microsoft.com/office/word/2010/wordprocessingShape" mc:Ignorable="w14 w15 w16se w16cid w16 w16cex w16sdtdh wp14">
+<w:ftr xmlns:wpc="http://schemas.microsoft.com/office/word/2010/wordprocessingCanvas" xmlns:cx="http://schemas.microsoft.com/office/drawing/2014/chartex" xmlns:cx1="http://schemas.microsoft.com/office/drawing/2015/9/8/chartex" xmlns:cx2="http://schemas.microsoft.com/office/drawing/2015/10/21/chartex" xmlns:cx3="http://schemas.microsoft.com/office/drawing/2016/5/9/chartex" xmlns:cx4="http://schemas.microsoft.com/office/drawing/2016/5/10/chartex" xmlns:cx5="http://schemas.microsoft.com/office/drawing/2016/5/11/chartex" xmlns:cx6="http://schemas.microsoft.com/office/drawing/2016/5/12/chartex" xmlns:cx7="http://schemas.microsoft.com/office/drawing/2016/5/13/chartex" xmlns:cx8="http://schemas.microsoft.com/office/drawing/2016/5/14/chartex" xmlns:mc="http://schemas.openxmlformats.org/markup-compatibility/2006" xmlns:aink="http://schemas.microsoft.com/office/drawing/2016/ink" xmlns:am3d="http://schemas.microsoft.com/office/drawing/2017/model3d" xmlns:o="urn:schemas-microsoft-com:office:office" xmlns:oel="http://schemas.microsoft.com/office/2019/extlst" xmlns:r="http://schemas.openxmlformats.org/officeDocument/2006/relationships" xmlns:m="http://schemas.openxmlformats.org/officeDocument/2006/math" xmlns:v="urn:schemas-microsoft-com:vml" xmlns:wp14="http://schemas.microsoft.com/office/word/2010/wordprocessingDrawing" xmlns:wp="http://schemas.openxmlformats.org/drawingml/2006/wordprocessingDrawing" xmlns:w10="urn:schemas-microsoft-com:office:word" xmlns:w="http://schemas.openxmlformats.org/wordprocessingml/2006/main" xmlns:w14="http://schemas.microsoft.com/office/word/2010/wordml" xmlns:w15="http://schemas.microsoft.com/office/word/2012/wordml" xmlns:w16cex="http://schemas.microsoft.com/office/word/2018/wordml/cex" xmlns:w16cid="http://schemas.microsoft.com/office/word/2016/wordml/cid" xmlns:w16="http://schemas.microsoft.com/office/word/2018/wordml" xmlns:w16du="http://schemas.microsoft.com/office/word/2023/wordml/word16du" xmlns:w16sdtdh="http://schemas.microsoft.com/office/word/2020/wordml/sdtdatahash" xmlns:w16se="http://schemas.microsoft.com/office/word/2015/wordml/symex" xmlns:wpg="http://schemas.microsoft.com/office/word/2010/wordprocessingGroup" xmlns:wpi="http://schemas.microsoft.com/office/word/2010/wordprocessingInk" xmlns:wne="http://schemas.microsoft.com/office/word/2006/wordml" xmlns:wps="http://schemas.microsoft.com/office/word/2010/wordprocessingShape" mc:Ignorable="w14 w15 w16se w16cid w16 w16cex w16sdtdh w16du wp14">
   <w:p>
     <w:pPr>
       <w:pStyle w:val="a7"/>
@@ -3059,7 +3031,7 @@
 </file>
 
 <file path=word/footer2.xml><?xml version="1.0" encoding="utf-8"?>
-<w:ftr xmlns:wpc="http://schemas.microsoft.com/office/word/2010/wordprocessingCanvas" xmlns:cx="http://schemas.microsoft.com/office/drawing/2014/chartex" xmlns:cx1="http://schemas.microsoft.com/office/drawing/2015/9/8/chartex" xmlns:cx2="http://schemas.microsoft.com/office/drawing/2015/10/21/chartex" xmlns:cx3="http://schemas.microsoft.com/office/drawing/2016/5/9/chartex" xmlns:cx4="http://schemas.microsoft.com/office/drawing/2016/5/10/chartex" xmlns:cx5="http://schemas.microsoft.com/office/drawing/2016/5/11/chartex" xmlns:cx6="http://schemas.microsoft.com/office/drawing/2016/5/12/chartex" xmlns:cx7="http://schemas.microsoft.com/office/drawing/2016/5/13/chartex" xmlns:cx8="http://schemas.microsoft.com/office/drawing/2016/5/14/chartex" xmlns:mc="http://schemas.openxmlformats.org/markup-compatibility/2006" xmlns:aink="http://schemas.microsoft.com/office/drawing/2016/ink" xmlns:am3d="http://schemas.microsoft.com/office/drawing/2017/model3d" xmlns:o="urn:schemas-microsoft-com:office:office" xmlns:oel="http://schemas.microsoft.com/office/2019/extlst" xmlns:r="http://schemas.openxmlformats.org/officeDocument/2006/relationships" xmlns:m="http://schemas.openxmlformats.org/officeDocument/2006/math" xmlns:v="urn:schemas-microsoft-com:vml" xmlns:wp14="http://schemas.microsoft.com/office/word/2010/wordprocessingDrawing" xmlns:wp="http://schemas.openxmlformats.org/drawingml/2006/wordprocessingDrawing" xmlns:w10="urn:schemas-microsoft-com:office:word" xmlns:w="http://schemas.openxmlformats.org/wordprocessingml/2006/main" xmlns:w14="http://schemas.microsoft.com/office/word/2010/wordml" xmlns:w15="http://schemas.microsoft.com/office/word/2012/wordml" xmlns:w16cex="http://schemas.microsoft.com/office/word/2018/wordml/cex" xmlns:w16cid="http://schemas.microsoft.com/office/word/2016/wordml/cid" xmlns:w16="http://schemas.microsoft.com/office/word/2018/wordml" xmlns:w16du="http://schemas.microsoft.com/office/word/2023/wordml/word16du" xmlns:w16sdtdh="http://schemas.microsoft.com/office/word/2020/wordml/sdtdatahash" xmlns:w16se="http://schemas.microsoft.com/office/word/2015/wordml/symex" xmlns:wpg="http://schemas.microsoft.com/office/word/2010/wordprocessingGroup" xmlns:wpi="http://schemas.microsoft.com/office/word/2010/wordprocessingInk" xmlns:wne="http://schemas.microsoft.com/office/word/2006/wordml" xmlns:wps="http://schemas.microsoft.com/office/word/2010/wordprocessingShape" mc:Ignorable="w14 w15 w16se w16cid w16 w16cex w16sdtdh wp14">
+<w:ftr xmlns:wpc="http://schemas.microsoft.com/office/word/2010/wordprocessingCanvas" xmlns:cx="http://schemas.microsoft.com/office/drawing/2014/chartex" xmlns:cx1="http://schemas.microsoft.com/office/drawing/2015/9/8/chartex" xmlns:cx2="http://schemas.microsoft.com/office/drawing/2015/10/21/chartex" xmlns:cx3="http://schemas.microsoft.com/office/drawing/2016/5/9/chartex" xmlns:cx4="http://schemas.microsoft.com/office/drawing/2016/5/10/chartex" xmlns:cx5="http://schemas.microsoft.com/office/drawing/2016/5/11/chartex" xmlns:cx6="http://schemas.microsoft.com/office/drawing/2016/5/12/chartex" xmlns:cx7="http://schemas.microsoft.com/office/drawing/2016/5/13/chartex" xmlns:cx8="http://schemas.microsoft.com/office/drawing/2016/5/14/chartex" xmlns:mc="http://schemas.openxmlformats.org/markup-compatibility/2006" xmlns:aink="http://schemas.microsoft.com/office/drawing/2016/ink" xmlns:am3d="http://schemas.microsoft.com/office/drawing/2017/model3d" xmlns:o="urn:schemas-microsoft-com:office:office" xmlns:oel="http://schemas.microsoft.com/office/2019/extlst" xmlns:r="http://schemas.openxmlformats.org/officeDocument/2006/relationships" xmlns:m="http://schemas.openxmlformats.org/officeDocument/2006/math" xmlns:v="urn:schemas-microsoft-com:vml" xmlns:wp14="http://schemas.microsoft.com/office/word/2010/wordprocessingDrawing" xmlns:wp="http://schemas.openxmlformats.org/drawingml/2006/wordprocessingDrawing" xmlns:w10="urn:schemas-microsoft-com:office:word" xmlns:w="http://schemas.openxmlformats.org/wordprocessingml/2006/main" xmlns:w14="http://schemas.microsoft.com/office/word/2010/wordml" xmlns:w15="http://schemas.microsoft.com/office/word/2012/wordml" xmlns:w16cex="http://schemas.microsoft.com/office/word/2018/wordml/cex" xmlns:w16cid="http://schemas.microsoft.com/office/word/2016/wordml/cid" xmlns:w16="http://schemas.microsoft.com/office/word/2018/wordml" xmlns:w16du="http://schemas.microsoft.com/office/word/2023/wordml/word16du" xmlns:w16sdtdh="http://schemas.microsoft.com/office/word/2020/wordml/sdtdatahash" xmlns:w16se="http://schemas.microsoft.com/office/word/2015/wordml/symex" xmlns:wpg="http://schemas.microsoft.com/office/word/2010/wordprocessingGroup" xmlns:wpi="http://schemas.microsoft.com/office/word/2010/wordprocessingInk" xmlns:wne="http://schemas.microsoft.com/office/word/2006/wordml" xmlns:wps="http://schemas.microsoft.com/office/word/2010/wordprocessingShape" mc:Ignorable="w14 w15 w16se w16cid w16 w16cex w16sdtdh w16du wp14">
   <w:p>
     <w:pPr>
       <w:pStyle w:val="a7"/>
@@ -3096,7 +3068,7 @@
 </file>
 
 <file path=word/footer3.xml><?xml version="1.0" encoding="utf-8"?>
-<w:ftr xmlns:wpc="http://schemas.microsoft.com/office/word/2010/wordprocessingCanvas" xmlns:cx="http://schemas.microsoft.com/office/drawing/2014/chartex" xmlns:cx1="http://schemas.microsoft.com/office/drawing/2015/9/8/chartex" xmlns:cx2="http://schemas.microsoft.com/office/drawing/2015/10/21/chartex" xmlns:cx3="http://schemas.microsoft.com/office/drawing/2016/5/9/chartex" xmlns:cx4="http://schemas.microsoft.com/office/drawing/2016/5/10/chartex" xmlns:cx5="http://schemas.microsoft.com/office/drawing/2016/5/11/chartex" xmlns:cx6="http://schemas.microsoft.com/office/drawing/2016/5/12/chartex" xmlns:cx7="http://schemas.microsoft.com/office/drawing/2016/5/13/chartex" xmlns:cx8="http://schemas.microsoft.com/office/drawing/2016/5/14/chartex" xmlns:mc="http://schemas.openxmlformats.org/markup-compatibility/2006" xmlns:aink="http://schemas.microsoft.com/office/drawing/2016/ink" xmlns:am3d="http://schemas.microsoft.com/office/drawing/2017/model3d" xmlns:o="urn:schemas-microsoft-com:office:office" xmlns:oel="http://schemas.microsoft.com/office/2019/extlst" xmlns:r="http://schemas.openxmlformats.org/officeDocument/2006/relationships" xmlns:m="http://schemas.openxmlformats.org/officeDocument/2006/math" xmlns:v="urn:schemas-microsoft-com:vml" xmlns:wp14="http://schemas.microsoft.com/office/word/2010/wordprocessingDrawing" xmlns:wp="http://schemas.openxmlformats.org/drawingml/2006/wordprocessingDrawing" xmlns:w10="urn:schemas-microsoft-com:office:word" xmlns:w="http://schemas.openxmlformats.org/wordprocessingml/2006/main" xmlns:w14="http://schemas.microsoft.com/office/word/2010/wordml" xmlns:w15="http://schemas.microsoft.com/office/word/2012/wordml" xmlns:w16cex="http://schemas.microsoft.com/office/word/2018/wordml/cex" xmlns:w16cid="http://schemas.microsoft.com/office/word/2016/wordml/cid" xmlns:w16="http://schemas.microsoft.com/office/word/2018/wordml" xmlns:w16du="http://schemas.microsoft.com/office/word/2023/wordml/word16du" xmlns:w16sdtdh="http://schemas.microsoft.com/office/word/2020/wordml/sdtdatahash" xmlns:w16se="http://schemas.microsoft.com/office/word/2015/wordml/symex" xmlns:wpg="http://schemas.microsoft.com/office/word/2010/wordprocessingGroup" xmlns:wpi="http://schemas.microsoft.com/office/word/2010/wordprocessingInk" xmlns:wne="http://schemas.microsoft.com/office/word/2006/wordml" xmlns:wps="http://schemas.microsoft.com/office/word/2010/wordprocessingShape" mc:Ignorable="w14 w15 w16se w16cid w16 w16cex w16sdtdh wp14">
+<w:ftr xmlns:wpc="http://schemas.microsoft.com/office/word/2010/wordprocessingCanvas" xmlns:cx="http://schemas.microsoft.com/office/drawing/2014/chartex" xmlns:cx1="http://schemas.microsoft.com/office/drawing/2015/9/8/chartex" xmlns:cx2="http://schemas.microsoft.com/office/drawing/2015/10/21/chartex" xmlns:cx3="http://schemas.microsoft.com/office/drawing/2016/5/9/chartex" xmlns:cx4="http://schemas.microsoft.com/office/drawing/2016/5/10/chartex" xmlns:cx5="http://schemas.microsoft.com/office/drawing/2016/5/11/chartex" xmlns:cx6="http://schemas.microsoft.com/office/drawing/2016/5/12/chartex" xmlns:cx7="http://schemas.microsoft.com/office/drawing/2016/5/13/chartex" xmlns:cx8="http://schemas.microsoft.com/office/drawing/2016/5/14/chartex" xmlns:mc="http://schemas.openxmlformats.org/markup-compatibility/2006" xmlns:aink="http://schemas.microsoft.com/office/drawing/2016/ink" xmlns:am3d="http://schemas.microsoft.com/office/drawing/2017/model3d" xmlns:o="urn:schemas-microsoft-com:office:office" xmlns:oel="http://schemas.microsoft.com/office/2019/extlst" xmlns:r="http://schemas.openxmlformats.org/officeDocument/2006/relationships" xmlns:m="http://schemas.openxmlformats.org/officeDocument/2006/math" xmlns:v="urn:schemas-microsoft-com:vml" xmlns:wp14="http://schemas.microsoft.com/office/word/2010/wordprocessingDrawing" xmlns:wp="http://schemas.openxmlformats.org/drawingml/2006/wordprocessingDrawing" xmlns:w10="urn:schemas-microsoft-com:office:word" xmlns:w="http://schemas.openxmlformats.org/wordprocessingml/2006/main" xmlns:w14="http://schemas.microsoft.com/office/word/2010/wordml" xmlns:w15="http://schemas.microsoft.com/office/word/2012/wordml" xmlns:w16cex="http://schemas.microsoft.com/office/word/2018/wordml/cex" xmlns:w16cid="http://schemas.microsoft.com/office/word/2016/wordml/cid" xmlns:w16="http://schemas.microsoft.com/office/word/2018/wordml" xmlns:w16du="http://schemas.microsoft.com/office/word/2023/wordml/word16du" xmlns:w16sdtdh="http://schemas.microsoft.com/office/word/2020/wordml/sdtdatahash" xmlns:w16se="http://schemas.microsoft.com/office/word/2015/wordml/symex" xmlns:wpg="http://schemas.microsoft.com/office/word/2010/wordprocessingGroup" xmlns:wpi="http://schemas.microsoft.com/office/word/2010/wordprocessingInk" xmlns:wne="http://schemas.microsoft.com/office/word/2006/wordml" xmlns:wps="http://schemas.microsoft.com/office/word/2010/wordprocessingShape" mc:Ignorable="w14 w15 w16se w16cid w16 w16cex w16sdtdh w16du wp14">
   <w:p>
     <w:pPr>
       <w:pStyle w:val="a7"/>
@@ -3107,7 +3079,7 @@
 </file>
 
 <file path=word/footnotes.xml><?xml version="1.0" encoding="utf-8"?>
-<w:footnotes xmlns:wpc="http://schemas.microsoft.com/office/word/2010/wordprocessingCanvas" xmlns:cx="http://schemas.microsoft.com/office/drawing/2014/chartex" xmlns:cx1="http://schemas.microsoft.com/office/drawing/2015/9/8/chartex" xmlns:cx2="http://schemas.microsoft.com/office/drawing/2015/10/21/chartex" xmlns:cx3="http://schemas.microsoft.com/office/drawing/2016/5/9/chartex" xmlns:cx4="http://schemas.microsoft.com/office/drawing/2016/5/10/chartex" xmlns:cx5="http://schemas.microsoft.com/office/drawing/2016/5/11/chartex" xmlns:cx6="http://schemas.microsoft.com/office/drawing/2016/5/12/chartex" xmlns:cx7="http://schemas.microsoft.com/office/drawing/2016/5/13/chartex" xmlns:cx8="http://schemas.microsoft.com/office/drawing/2016/5/14/chartex" xmlns:mc="http://schemas.openxmlformats.org/markup-compatibility/2006" xmlns:aink="http://schemas.microsoft.com/office/drawing/2016/ink" xmlns:am3d="http://schemas.microsoft.com/office/drawing/2017/model3d" xmlns:o="urn:schemas-microsoft-com:office:office" xmlns:oel="http://schemas.microsoft.com/office/2019/extlst" xmlns:r="http://schemas.openxmlformats.org/officeDocument/2006/relationships" xmlns:m="http://schemas.openxmlformats.org/officeDocument/2006/math" xmlns:v="urn:schemas-microsoft-com:vml" xmlns:wp14="http://schemas.microsoft.com/office/word/2010/wordprocessingDrawing" xmlns:wp="http://schemas.openxmlformats.org/drawingml/2006/wordprocessingDrawing" xmlns:w10="urn:schemas-microsoft-com:office:word" xmlns:w="http://schemas.openxmlformats.org/wordprocessingml/2006/main" xmlns:w14="http://schemas.microsoft.com/office/word/2010/wordml" xmlns:w15="http://schemas.microsoft.com/office/word/2012/wordml" xmlns:w16cex="http://schemas.microsoft.com/office/word/2018/wordml/cex" xmlns:w16cid="http://schemas.microsoft.com/office/word/2016/wordml/cid" xmlns:w16="http://schemas.microsoft.com/office/word/2018/wordml" xmlns:w16du="http://schemas.microsoft.com/office/word/2023/wordml/word16du" xmlns:w16sdtdh="http://schemas.microsoft.com/office/word/2020/wordml/sdtdatahash" xmlns:w16se="http://schemas.microsoft.com/office/word/2015/wordml/symex" xmlns:wpg="http://schemas.microsoft.com/office/word/2010/wordprocessingGroup" xmlns:wpi="http://schemas.microsoft.com/office/word/2010/wordprocessingInk" xmlns:wne="http://schemas.microsoft.com/office/word/2006/wordml" xmlns:wps="http://schemas.microsoft.com/office/word/2010/wordprocessingShape" mc:Ignorable="w14 w15 w16se w16cid w16 w16cex w16sdtdh wp14">
+<w:footnotes xmlns:wpc="http://schemas.microsoft.com/office/word/2010/wordprocessingCanvas" xmlns:cx="http://schemas.microsoft.com/office/drawing/2014/chartex" xmlns:cx1="http://schemas.microsoft.com/office/drawing/2015/9/8/chartex" xmlns:cx2="http://schemas.microsoft.com/office/drawing/2015/10/21/chartex" xmlns:cx3="http://schemas.microsoft.com/office/drawing/2016/5/9/chartex" xmlns:cx4="http://schemas.microsoft.com/office/drawing/2016/5/10/chartex" xmlns:cx5="http://schemas.microsoft.com/office/drawing/2016/5/11/chartex" xmlns:cx6="http://schemas.microsoft.com/office/drawing/2016/5/12/chartex" xmlns:cx7="http://schemas.microsoft.com/office/drawing/2016/5/13/chartex" xmlns:cx8="http://schemas.microsoft.com/office/drawing/2016/5/14/chartex" xmlns:mc="http://schemas.openxmlformats.org/markup-compatibility/2006" xmlns:aink="http://schemas.microsoft.com/office/drawing/2016/ink" xmlns:am3d="http://schemas.microsoft.com/office/drawing/2017/model3d" xmlns:o="urn:schemas-microsoft-com:office:office" xmlns:oel="http://schemas.microsoft.com/office/2019/extlst" xmlns:r="http://schemas.openxmlformats.org/officeDocument/2006/relationships" xmlns:m="http://schemas.openxmlformats.org/officeDocument/2006/math" xmlns:v="urn:schemas-microsoft-com:vml" xmlns:wp14="http://schemas.microsoft.com/office/word/2010/wordprocessingDrawing" xmlns:wp="http://schemas.openxmlformats.org/drawingml/2006/wordprocessingDrawing" xmlns:w10="urn:schemas-microsoft-com:office:word" xmlns:w="http://schemas.openxmlformats.org/wordprocessingml/2006/main" xmlns:w14="http://schemas.microsoft.com/office/word/2010/wordml" xmlns:w15="http://schemas.microsoft.com/office/word/2012/wordml" xmlns:w16cex="http://schemas.microsoft.com/office/word/2018/wordml/cex" xmlns:w16cid="http://schemas.microsoft.com/office/word/2016/wordml/cid" xmlns:w16="http://schemas.microsoft.com/office/word/2018/wordml" xmlns:w16du="http://schemas.microsoft.com/office/word/2023/wordml/word16du" xmlns:w16sdtdh="http://schemas.microsoft.com/office/word/2020/wordml/sdtdatahash" xmlns:w16se="http://schemas.microsoft.com/office/word/2015/wordml/symex" xmlns:wpg="http://schemas.microsoft.com/office/word/2010/wordprocessingGroup" xmlns:wpi="http://schemas.microsoft.com/office/word/2010/wordprocessingInk" xmlns:wne="http://schemas.microsoft.com/office/word/2006/wordml" xmlns:wps="http://schemas.microsoft.com/office/word/2010/wordprocessingShape" mc:Ignorable="w14 w15 w16se w16cid w16 w16cex w16sdtdh w16du wp14">
   <w:footnote w:type="separator" w:id="-1">
     <w:p>
       <w:pPr>
@@ -3132,7 +3104,7 @@
 </file>
 
 <file path=word/header1.xml><?xml version="1.0" encoding="utf-8"?>
-<w:hdr xmlns:wpc="http://schemas.microsoft.com/office/word/2010/wordprocessingCanvas" xmlns:cx="http://schemas.microsoft.com/office/drawing/2014/chartex" xmlns:cx1="http://schemas.microsoft.com/office/drawing/2015/9/8/chartex" xmlns:cx2="http://schemas.microsoft.com/office/drawing/2015/10/21/chartex" xmlns:cx3="http://schemas.microsoft.com/office/drawing/2016/5/9/chartex" xmlns:cx4="http://schemas.microsoft.com/office/drawing/2016/5/10/chartex" xmlns:cx5="http://schemas.microsoft.com/office/drawing/2016/5/11/chartex" xmlns:cx6="http://schemas.microsoft.com/office/drawing/2016/5/12/chartex" xmlns:cx7="http://schemas.microsoft.com/office/drawing/2016/5/13/chartex" xmlns:cx8="http://schemas.microsoft.com/office/drawing/2016/5/14/chartex" xmlns:mc="http://schemas.openxmlformats.org/markup-compatibility/2006" xmlns:aink="http://schemas.microsoft.com/office/drawing/2016/ink" xmlns:am3d="http://schemas.microsoft.com/office/drawing/2017/model3d" xmlns:o="urn:schemas-microsoft-com:office:office" xmlns:oel="http://schemas.microsoft.com/office/2019/extlst" xmlns:r="http://schemas.openxmlformats.org/officeDocument/2006/relationships" xmlns:m="http://schemas.openxmlformats.org/officeDocument/2006/math" xmlns:v="urn:schemas-microsoft-com:vml" xmlns:wp14="http://schemas.microsoft.com/office/word/2010/wordprocessingDrawing" xmlns:wp="http://schemas.openxmlformats.org/drawingml/2006/wordprocessingDrawing" xmlns:w10="urn:schemas-microsoft-com:office:word" xmlns:w="http://schemas.openxmlformats.org/wordprocessingml/2006/main" xmlns:w14="http://schemas.microsoft.com/office/word/2010/wordml" xmlns:w15="http://schemas.microsoft.com/office/word/2012/wordml" xmlns:w16cex="http://schemas.microsoft.com/office/word/2018/wordml/cex" xmlns:w16cid="http://schemas.microsoft.com/office/word/2016/wordml/cid" xmlns:w16="http://schemas.microsoft.com/office/word/2018/wordml" xmlns:w16du="http://schemas.microsoft.com/office/word/2023/wordml/word16du" xmlns:w16sdtdh="http://schemas.microsoft.com/office/word/2020/wordml/sdtdatahash" xmlns:w16se="http://schemas.microsoft.com/office/word/2015/wordml/symex" xmlns:wpg="http://schemas.microsoft.com/office/word/2010/wordprocessingGroup" xmlns:wpi="http://schemas.microsoft.com/office/word/2010/wordprocessingInk" xmlns:wne="http://schemas.microsoft.com/office/word/2006/wordml" xmlns:wps="http://schemas.microsoft.com/office/word/2010/wordprocessingShape" mc:Ignorable="w14 w15 w16se w16cid w16 w16cex w16sdtdh wp14">
+<w:hdr xmlns:wpc="http://schemas.microsoft.com/office/word/2010/wordprocessingCanvas" xmlns:cx="http://schemas.microsoft.com/office/drawing/2014/chartex" xmlns:cx1="http://schemas.microsoft.com/office/drawing/2015/9/8/chartex" xmlns:cx2="http://schemas.microsoft.com/office/drawing/2015/10/21/chartex" xmlns:cx3="http://schemas.microsoft.com/office/drawing/2016/5/9/chartex" xmlns:cx4="http://schemas.microsoft.com/office/drawing/2016/5/10/chartex" xmlns:cx5="http://schemas.microsoft.com/office/drawing/2016/5/11/chartex" xmlns:cx6="http://schemas.microsoft.com/office/drawing/2016/5/12/chartex" xmlns:cx7="http://schemas.microsoft.com/office/drawing/2016/5/13/chartex" xmlns:cx8="http://schemas.microsoft.com/office/drawing/2016/5/14/chartex" xmlns:mc="http://schemas.openxmlformats.org/markup-compatibility/2006" xmlns:aink="http://schemas.microsoft.com/office/drawing/2016/ink" xmlns:am3d="http://schemas.microsoft.com/office/drawing/2017/model3d" xmlns:o="urn:schemas-microsoft-com:office:office" xmlns:oel="http://schemas.microsoft.com/office/2019/extlst" xmlns:r="http://schemas.openxmlformats.org/officeDocument/2006/relationships" xmlns:m="http://schemas.openxmlformats.org/officeDocument/2006/math" xmlns:v="urn:schemas-microsoft-com:vml" xmlns:wp14="http://schemas.microsoft.com/office/word/2010/wordprocessingDrawing" xmlns:wp="http://schemas.openxmlformats.org/drawingml/2006/wordprocessingDrawing" xmlns:w10="urn:schemas-microsoft-com:office:word" xmlns:w="http://schemas.openxmlformats.org/wordprocessingml/2006/main" xmlns:w14="http://schemas.microsoft.com/office/word/2010/wordml" xmlns:w15="http://schemas.microsoft.com/office/word/2012/wordml" xmlns:w16cex="http://schemas.microsoft.com/office/word/2018/wordml/cex" xmlns:w16cid="http://schemas.microsoft.com/office/word/2016/wordml/cid" xmlns:w16="http://schemas.microsoft.com/office/word/2018/wordml" xmlns:w16du="http://schemas.microsoft.com/office/word/2023/wordml/word16du" xmlns:w16sdtdh="http://schemas.microsoft.com/office/word/2020/wordml/sdtdatahash" xmlns:w16se="http://schemas.microsoft.com/office/word/2015/wordml/symex" xmlns:wpg="http://schemas.microsoft.com/office/word/2010/wordprocessingGroup" xmlns:wpi="http://schemas.microsoft.com/office/word/2010/wordprocessingInk" xmlns:wne="http://schemas.microsoft.com/office/word/2006/wordml" xmlns:wps="http://schemas.microsoft.com/office/word/2010/wordprocessingShape" mc:Ignorable="w14 w15 w16se w16cid w16 w16cex w16sdtdh w16du wp14">
   <w:p>
     <w:pPr>
       <w:pStyle w:val="a5"/>
@@ -3143,7 +3115,7 @@
 </file>
 
 <file path=word/header2.xml><?xml version="1.0" encoding="utf-8"?>
-<w:hdr xmlns:wpc="http://schemas.microsoft.com/office/word/2010/wordprocessingCanvas" xmlns:cx="http://schemas.microsoft.com/office/drawing/2014/chartex" xmlns:cx1="http://schemas.microsoft.com/office/drawing/2015/9/8/chartex" xmlns:cx2="http://schemas.microsoft.com/office/drawing/2015/10/21/chartex" xmlns:cx3="http://schemas.microsoft.com/office/drawing/2016/5/9/chartex" xmlns:cx4="http://schemas.microsoft.com/office/drawing/2016/5/10/chartex" xmlns:cx5="http://schemas.microsoft.com/office/drawing/2016/5/11/chartex" xmlns:cx6="http://schemas.microsoft.com/office/drawing/2016/5/12/chartex" xmlns:cx7="http://schemas.microsoft.com/office/drawing/2016/5/13/chartex" xmlns:cx8="http://schemas.microsoft.com/office/drawing/2016/5/14/chartex" xmlns:mc="http://schemas.openxmlformats.org/markup-compatibility/2006" xmlns:aink="http://schemas.microsoft.com/office/drawing/2016/ink" xmlns:am3d="http://schemas.microsoft.com/office/drawing/2017/model3d" xmlns:o="urn:schemas-microsoft-com:office:office" xmlns:oel="http://schemas.microsoft.com/office/2019/extlst" xmlns:r="http://schemas.openxmlformats.org/officeDocument/2006/relationships" xmlns:m="http://schemas.openxmlformats.org/officeDocument/2006/math" xmlns:v="urn:schemas-microsoft-com:vml" xmlns:wp14="http://schemas.microsoft.com/office/word/2010/wordprocessingDrawing" xmlns:wp="http://schemas.openxmlformats.org/drawingml/2006/wordprocessingDrawing" xmlns:w10="urn:schemas-microsoft-com:office:word" xmlns:w="http://schemas.openxmlformats.org/wordprocessingml/2006/main" xmlns:w14="http://schemas.microsoft.com/office/word/2010/wordml" xmlns:w15="http://schemas.microsoft.com/office/word/2012/wordml" xmlns:w16cex="http://schemas.microsoft.com/office/word/2018/wordml/cex" xmlns:w16cid="http://schemas.microsoft.com/office/word/2016/wordml/cid" xmlns:w16="http://schemas.microsoft.com/office/word/2018/wordml" xmlns:w16du="http://schemas.microsoft.com/office/word/2023/wordml/word16du" xmlns:w16sdtdh="http://schemas.microsoft.com/office/word/2020/wordml/sdtdatahash" xmlns:w16se="http://schemas.microsoft.com/office/word/2015/wordml/symex" xmlns:wpg="http://schemas.microsoft.com/office/word/2010/wordprocessingGroup" xmlns:wpi="http://schemas.microsoft.com/office/word/2010/wordprocessingInk" xmlns:wne="http://schemas.microsoft.com/office/word/2006/wordml" xmlns:wps="http://schemas.microsoft.com/office/word/2010/wordprocessingShape" mc:Ignorable="w14 w15 w16se w16cid w16 w16cex w16sdtdh wp14">
+<w:hdr xmlns:wpc="http://schemas.microsoft.com/office/word/2010/wordprocessingCanvas" xmlns:cx="http://schemas.microsoft.com/office/drawing/2014/chartex" xmlns:cx1="http://schemas.microsoft.com/office/drawing/2015/9/8/chartex" xmlns:cx2="http://schemas.microsoft.com/office/drawing/2015/10/21/chartex" xmlns:cx3="http://schemas.microsoft.com/office/drawing/2016/5/9/chartex" xmlns:cx4="http://schemas.microsoft.com/office/drawing/2016/5/10/chartex" xmlns:cx5="http://schemas.microsoft.com/office/drawing/2016/5/11/chartex" xmlns:cx6="http://schemas.microsoft.com/office/drawing/2016/5/12/chartex" xmlns:cx7="http://schemas.microsoft.com/office/drawing/2016/5/13/chartex" xmlns:cx8="http://schemas.microsoft.com/office/drawing/2016/5/14/chartex" xmlns:mc="http://schemas.openxmlformats.org/markup-compatibility/2006" xmlns:aink="http://schemas.microsoft.com/office/drawing/2016/ink" xmlns:am3d="http://schemas.microsoft.com/office/drawing/2017/model3d" xmlns:o="urn:schemas-microsoft-com:office:office" xmlns:oel="http://schemas.microsoft.com/office/2019/extlst" xmlns:r="http://schemas.openxmlformats.org/officeDocument/2006/relationships" xmlns:m="http://schemas.openxmlformats.org/officeDocument/2006/math" xmlns:v="urn:schemas-microsoft-com:vml" xmlns:wp14="http://schemas.microsoft.com/office/word/2010/wordprocessingDrawing" xmlns:wp="http://schemas.openxmlformats.org/drawingml/2006/wordprocessingDrawing" xmlns:w10="urn:schemas-microsoft-com:office:word" xmlns:w="http://schemas.openxmlformats.org/wordprocessingml/2006/main" xmlns:w14="http://schemas.microsoft.com/office/word/2010/wordml" xmlns:w15="http://schemas.microsoft.com/office/word/2012/wordml" xmlns:w16cex="http://schemas.microsoft.com/office/word/2018/wordml/cex" xmlns:w16cid="http://schemas.microsoft.com/office/word/2016/wordml/cid" xmlns:w16="http://schemas.microsoft.com/office/word/2018/wordml" xmlns:w16du="http://schemas.microsoft.com/office/word/2023/wordml/word16du" xmlns:w16sdtdh="http://schemas.microsoft.com/office/word/2020/wordml/sdtdatahash" xmlns:w16se="http://schemas.microsoft.com/office/word/2015/wordml/symex" xmlns:wpg="http://schemas.microsoft.com/office/word/2010/wordprocessingGroup" xmlns:wpi="http://schemas.microsoft.com/office/word/2010/wordprocessingInk" xmlns:wne="http://schemas.microsoft.com/office/word/2006/wordml" xmlns:wps="http://schemas.microsoft.com/office/word/2010/wordprocessingShape" mc:Ignorable="w14 w15 w16se w16cid w16 w16cex w16sdtdh w16du wp14">
   <w:p>
     <w:pPr>
       <w:pStyle w:val="a5"/>
@@ -3164,7 +3136,7 @@
 </file>
 
 <file path=word/header3.xml><?xml version="1.0" encoding="utf-8"?>
-<w:hdr xmlns:wpc="http://schemas.microsoft.com/office/word/2010/wordprocessingCanvas" xmlns:cx="http://schemas.microsoft.com/office/drawing/2014/chartex" xmlns:cx1="http://schemas.microsoft.com/office/drawing/2015/9/8/chartex" xmlns:cx2="http://schemas.microsoft.com/office/drawing/2015/10/21/chartex" xmlns:cx3="http://schemas.microsoft.com/office/drawing/2016/5/9/chartex" xmlns:cx4="http://schemas.microsoft.com/office/drawing/2016/5/10/chartex" xmlns:cx5="http://schemas.microsoft.com/office/drawing/2016/5/11/chartex" xmlns:cx6="http://schemas.microsoft.com/office/drawing/2016/5/12/chartex" xmlns:cx7="http://schemas.microsoft.com/office/drawing/2016/5/13/chartex" xmlns:cx8="http://schemas.microsoft.com/office/drawing/2016/5/14/chartex" xmlns:mc="http://schemas.openxmlformats.org/markup-compatibility/2006" xmlns:aink="http://schemas.microsoft.com/office/drawing/2016/ink" xmlns:am3d="http://schemas.microsoft.com/office/drawing/2017/model3d" xmlns:o="urn:schemas-microsoft-com:office:office" xmlns:oel="http://schemas.microsoft.com/office/2019/extlst" xmlns:r="http://schemas.openxmlformats.org/officeDocument/2006/relationships" xmlns:m="http://schemas.openxmlformats.org/officeDocument/2006/math" xmlns:v="urn:schemas-microsoft-com:vml" xmlns:wp14="http://schemas.microsoft.com/office/word/2010/wordprocessingDrawing" xmlns:wp="http://schemas.openxmlformats.org/drawingml/2006/wordprocessingDrawing" xmlns:w10="urn:schemas-microsoft-com:office:word" xmlns:w="http://schemas.openxmlformats.org/wordprocessingml/2006/main" xmlns:w14="http://schemas.microsoft.com/office/word/2010/wordml" xmlns:w15="http://schemas.microsoft.com/office/word/2012/wordml" xmlns:w16cex="http://schemas.microsoft.com/office/word/2018/wordml/cex" xmlns:w16cid="http://schemas.microsoft.com/office/word/2016/wordml/cid" xmlns:w16="http://schemas.microsoft.com/office/word/2018/wordml" xmlns:w16du="http://schemas.microsoft.com/office/word/2023/wordml/word16du" xmlns:w16sdtdh="http://schemas.microsoft.com/office/word/2020/wordml/sdtdatahash" xmlns:w16se="http://schemas.microsoft.com/office/word/2015/wordml/symex" xmlns:wpg="http://schemas.microsoft.com/office/word/2010/wordprocessingGroup" xmlns:wpi="http://schemas.microsoft.com/office/word/2010/wordprocessingInk" xmlns:wne="http://schemas.microsoft.com/office/word/2006/wordml" xmlns:wps="http://schemas.microsoft.com/office/word/2010/wordprocessingShape" mc:Ignorable="w14 w15 w16se w16cid w16 w16cex w16sdtdh wp14">
+<w:hdr xmlns:wpc="http://schemas.microsoft.com/office/word/2010/wordprocessingCanvas" xmlns:cx="http://schemas.microsoft.com/office/drawing/2014/chartex" xmlns:cx1="http://schemas.microsoft.com/office/drawing/2015/9/8/chartex" xmlns:cx2="http://schemas.microsoft.com/office/drawing/2015/10/21/chartex" xmlns:cx3="http://schemas.microsoft.com/office/drawing/2016/5/9/chartex" xmlns:cx4="http://schemas.microsoft.com/office/drawing/2016/5/10/chartex" xmlns:cx5="http://schemas.microsoft.com/office/drawing/2016/5/11/chartex" xmlns:cx6="http://schemas.microsoft.com/office/drawing/2016/5/12/chartex" xmlns:cx7="http://schemas.microsoft.com/office/drawing/2016/5/13/chartex" xmlns:cx8="http://schemas.microsoft.com/office/drawing/2016/5/14/chartex" xmlns:mc="http://schemas.openxmlformats.org/markup-compatibility/2006" xmlns:aink="http://schemas.microsoft.com/office/drawing/2016/ink" xmlns:am3d="http://schemas.microsoft.com/office/drawing/2017/model3d" xmlns:o="urn:schemas-microsoft-com:office:office" xmlns:oel="http://schemas.microsoft.com/office/2019/extlst" xmlns:r="http://schemas.openxmlformats.org/officeDocument/2006/relationships" xmlns:m="http://schemas.openxmlformats.org/officeDocument/2006/math" xmlns:v="urn:schemas-microsoft-com:vml" xmlns:wp14="http://schemas.microsoft.com/office/word/2010/wordprocessingDrawing" xmlns:wp="http://schemas.openxmlformats.org/drawingml/2006/wordprocessingDrawing" xmlns:w10="urn:schemas-microsoft-com:office:word" xmlns:w="http://schemas.openxmlformats.org/wordprocessingml/2006/main" xmlns:w14="http://schemas.microsoft.com/office/word/2010/wordml" xmlns:w15="http://schemas.microsoft.com/office/word/2012/wordml" xmlns:w16cex="http://schemas.microsoft.com/office/word/2018/wordml/cex" xmlns:w16cid="http://schemas.microsoft.com/office/word/2016/wordml/cid" xmlns:w16="http://schemas.microsoft.com/office/word/2018/wordml" xmlns:w16du="http://schemas.microsoft.com/office/word/2023/wordml/word16du" xmlns:w16sdtdh="http://schemas.microsoft.com/office/word/2020/wordml/sdtdatahash" xmlns:w16se="http://schemas.microsoft.com/office/word/2015/wordml/symex" xmlns:wpg="http://schemas.microsoft.com/office/word/2010/wordprocessingGroup" xmlns:wpi="http://schemas.microsoft.com/office/word/2010/wordprocessingInk" xmlns:wne="http://schemas.microsoft.com/office/word/2006/wordml" xmlns:wps="http://schemas.microsoft.com/office/word/2010/wordprocessingShape" mc:Ignorable="w14 w15 w16se w16cid w16 w16cex w16sdtdh w16du wp14">
   <w:p>
     <w:pPr>
       <w:pStyle w:val="a5"/>
@@ -3174,8 +3146,273 @@
 </w:hdr>
 </file>
 
+<file path=word/numbering.xml><?xml version="1.0" encoding="utf-8"?>
+<w:numbering xmlns:wpc="http://schemas.microsoft.com/office/word/2010/wordprocessingCanvas" xmlns:cx="http://schemas.microsoft.com/office/drawing/2014/chartex" xmlns:cx1="http://schemas.microsoft.com/office/drawing/2015/9/8/chartex" xmlns:cx2="http://schemas.microsoft.com/office/drawing/2015/10/21/chartex" xmlns:cx3="http://schemas.microsoft.com/office/drawing/2016/5/9/chartex" xmlns:cx4="http://schemas.microsoft.com/office/drawing/2016/5/10/chartex" xmlns:cx5="http://schemas.microsoft.com/office/drawing/2016/5/11/chartex" xmlns:cx6="http://schemas.microsoft.com/office/drawing/2016/5/12/chartex" xmlns:cx7="http://schemas.microsoft.com/office/drawing/2016/5/13/chartex" xmlns:cx8="http://schemas.microsoft.com/office/drawing/2016/5/14/chartex" xmlns:mc="http://schemas.openxmlformats.org/markup-compatibility/2006" xmlns:aink="http://schemas.microsoft.com/office/drawing/2016/ink" xmlns:am3d="http://schemas.microsoft.com/office/drawing/2017/model3d" xmlns:o="urn:schemas-microsoft-com:office:office" xmlns:oel="http://schemas.microsoft.com/office/2019/extlst" xmlns:r="http://schemas.openxmlformats.org/officeDocument/2006/relationships" xmlns:m="http://schemas.openxmlformats.org/officeDocument/2006/math" xmlns:v="urn:schemas-microsoft-com:vml" xmlns:wp14="http://schemas.microsoft.com/office/word/2010/wordprocessingDrawing" xmlns:wp="http://schemas.openxmlformats.org/drawingml/2006/wordprocessingDrawing" xmlns:w10="urn:schemas-microsoft-com:office:word" xmlns:w="http://schemas.openxmlformats.org/wordprocessingml/2006/main" xmlns:w14="http://schemas.microsoft.com/office/word/2010/wordml" xmlns:w15="http://schemas.microsoft.com/office/word/2012/wordml" xmlns:w16cex="http://schemas.microsoft.com/office/word/2018/wordml/cex" xmlns:w16cid="http://schemas.microsoft.com/office/word/2016/wordml/cid" xmlns:w16="http://schemas.microsoft.com/office/word/2018/wordml" xmlns:w16du="http://schemas.microsoft.com/office/word/2023/wordml/word16du" xmlns:w16sdtdh="http://schemas.microsoft.com/office/word/2020/wordml/sdtdatahash" xmlns:w16se="http://schemas.microsoft.com/office/word/2015/wordml/symex" xmlns:wpg="http://schemas.microsoft.com/office/word/2010/wordprocessingGroup" xmlns:wpi="http://schemas.microsoft.com/office/word/2010/wordprocessingInk" xmlns:wne="http://schemas.microsoft.com/office/word/2006/wordml" xmlns:wps="http://schemas.microsoft.com/office/word/2010/wordprocessingShape" mc:Ignorable="w14 w15 w16se w16cid w16 w16cex w16sdtdh w16du wp14">
+  <w:abstractNum w:abstractNumId="0" w15:restartNumberingAfterBreak="0">
+    <w:nsid w:val="FFFFFF7C"/>
+    <w:multiLevelType w:val="singleLevel"/>
+    <w:tmpl w:val="B3A8C3C6"/>
+    <w:lvl w:ilvl="0">
+      <w:start w:val="1"/>
+      <w:numFmt w:val="decimal"/>
+      <w:lvlText w:val="%1."/>
+      <w:lvlJc w:val="left"/>
+      <w:pPr>
+        <w:tabs>
+          <w:tab w:val="num" w:pos="2040"/>
+        </w:tabs>
+        <w:ind w:leftChars="800" w:left="2040" w:hangingChars="200" w:hanging="360"/>
+      </w:pPr>
+    </w:lvl>
+  </w:abstractNum>
+  <w:abstractNum w:abstractNumId="1" w15:restartNumberingAfterBreak="0">
+    <w:nsid w:val="FFFFFF7D"/>
+    <w:multiLevelType w:val="singleLevel"/>
+    <w:tmpl w:val="A1D4ECB6"/>
+    <w:lvl w:ilvl="0">
+      <w:start w:val="1"/>
+      <w:numFmt w:val="decimal"/>
+      <w:lvlText w:val="%1."/>
+      <w:lvlJc w:val="left"/>
+      <w:pPr>
+        <w:tabs>
+          <w:tab w:val="num" w:pos="1620"/>
+        </w:tabs>
+        <w:ind w:leftChars="600" w:left="1620" w:hangingChars="200" w:hanging="360"/>
+      </w:pPr>
+    </w:lvl>
+  </w:abstractNum>
+  <w:abstractNum w:abstractNumId="2" w15:restartNumberingAfterBreak="0">
+    <w:nsid w:val="FFFFFF7E"/>
+    <w:multiLevelType w:val="singleLevel"/>
+    <w:tmpl w:val="211EBD2E"/>
+    <w:lvl w:ilvl="0">
+      <w:start w:val="1"/>
+      <w:numFmt w:val="decimal"/>
+      <w:lvlText w:val="%1."/>
+      <w:lvlJc w:val="left"/>
+      <w:pPr>
+        <w:tabs>
+          <w:tab w:val="num" w:pos="1200"/>
+        </w:tabs>
+        <w:ind w:leftChars="400" w:left="1200" w:hangingChars="200" w:hanging="360"/>
+      </w:pPr>
+    </w:lvl>
+  </w:abstractNum>
+  <w:abstractNum w:abstractNumId="3" w15:restartNumberingAfterBreak="0">
+    <w:nsid w:val="FFFFFF7F"/>
+    <w:multiLevelType w:val="singleLevel"/>
+    <w:tmpl w:val="2E4684B8"/>
+    <w:lvl w:ilvl="0">
+      <w:start w:val="1"/>
+      <w:numFmt w:val="decimal"/>
+      <w:lvlText w:val="%1."/>
+      <w:lvlJc w:val="left"/>
+      <w:pPr>
+        <w:tabs>
+          <w:tab w:val="num" w:pos="780"/>
+        </w:tabs>
+        <w:ind w:leftChars="200" w:left="780" w:hangingChars="200" w:hanging="360"/>
+      </w:pPr>
+    </w:lvl>
+  </w:abstractNum>
+  <w:abstractNum w:abstractNumId="4" w15:restartNumberingAfterBreak="0">
+    <w:nsid w:val="FFFFFF80"/>
+    <w:multiLevelType w:val="singleLevel"/>
+    <w:tmpl w:val="0E8EBE28"/>
+    <w:lvl w:ilvl="0">
+      <w:start w:val="1"/>
+      <w:numFmt w:val="bullet"/>
+      <w:lvlText w:val=""/>
+      <w:lvlJc w:val="left"/>
+      <w:pPr>
+        <w:tabs>
+          <w:tab w:val="num" w:pos="2040"/>
+        </w:tabs>
+        <w:ind w:leftChars="800" w:left="2040" w:hangingChars="200" w:hanging="360"/>
+      </w:pPr>
+      <w:rPr>
+        <w:rFonts w:ascii="Wingdings" w:hAnsi="Wingdings" w:hint="default"/>
+      </w:rPr>
+    </w:lvl>
+  </w:abstractNum>
+  <w:abstractNum w:abstractNumId="5" w15:restartNumberingAfterBreak="0">
+    <w:nsid w:val="FFFFFF81"/>
+    <w:multiLevelType w:val="singleLevel"/>
+    <w:tmpl w:val="754C5FA0"/>
+    <w:lvl w:ilvl="0">
+      <w:start w:val="1"/>
+      <w:numFmt w:val="bullet"/>
+      <w:lvlText w:val=""/>
+      <w:lvlJc w:val="left"/>
+      <w:pPr>
+        <w:tabs>
+          <w:tab w:val="num" w:pos="1620"/>
+        </w:tabs>
+        <w:ind w:leftChars="600" w:left="1620" w:hangingChars="200" w:hanging="360"/>
+      </w:pPr>
+      <w:rPr>
+        <w:rFonts w:ascii="Wingdings" w:hAnsi="Wingdings" w:hint="default"/>
+      </w:rPr>
+    </w:lvl>
+  </w:abstractNum>
+  <w:abstractNum w:abstractNumId="6" w15:restartNumberingAfterBreak="0">
+    <w:nsid w:val="FFFFFF82"/>
+    <w:multiLevelType w:val="singleLevel"/>
+    <w:tmpl w:val="68FABD2A"/>
+    <w:lvl w:ilvl="0">
+      <w:start w:val="1"/>
+      <w:numFmt w:val="bullet"/>
+      <w:lvlText w:val=""/>
+      <w:lvlJc w:val="left"/>
+      <w:pPr>
+        <w:tabs>
+          <w:tab w:val="num" w:pos="1200"/>
+        </w:tabs>
+        <w:ind w:leftChars="400" w:left="1200" w:hangingChars="200" w:hanging="360"/>
+      </w:pPr>
+      <w:rPr>
+        <w:rFonts w:ascii="Wingdings" w:hAnsi="Wingdings" w:hint="default"/>
+      </w:rPr>
+    </w:lvl>
+  </w:abstractNum>
+  <w:abstractNum w:abstractNumId="7" w15:restartNumberingAfterBreak="0">
+    <w:nsid w:val="FFFFFF83"/>
+    <w:multiLevelType w:val="singleLevel"/>
+    <w:tmpl w:val="95AEE2B2"/>
+    <w:lvl w:ilvl="0">
+      <w:start w:val="1"/>
+      <w:numFmt w:val="bullet"/>
+      <w:lvlText w:val=""/>
+      <w:lvlJc w:val="left"/>
+      <w:pPr>
+        <w:tabs>
+          <w:tab w:val="num" w:pos="780"/>
+        </w:tabs>
+        <w:ind w:leftChars="200" w:left="780" w:hangingChars="200" w:hanging="360"/>
+      </w:pPr>
+      <w:rPr>
+        <w:rFonts w:ascii="Wingdings" w:hAnsi="Wingdings" w:hint="default"/>
+      </w:rPr>
+    </w:lvl>
+  </w:abstractNum>
+  <w:abstractNum w:abstractNumId="8" w15:restartNumberingAfterBreak="0">
+    <w:nsid w:val="FFFFFF88"/>
+    <w:multiLevelType w:val="singleLevel"/>
+    <w:tmpl w:val="FBA6C650"/>
+    <w:lvl w:ilvl="0">
+      <w:start w:val="1"/>
+      <w:numFmt w:val="decimal"/>
+      <w:lvlText w:val="%1."/>
+      <w:lvlJc w:val="left"/>
+      <w:pPr>
+        <w:tabs>
+          <w:tab w:val="num" w:pos="360"/>
+        </w:tabs>
+        <w:ind w:left="360" w:hangingChars="200" w:hanging="360"/>
+      </w:pPr>
+    </w:lvl>
+  </w:abstractNum>
+  <w:abstractNum w:abstractNumId="9" w15:restartNumberingAfterBreak="0">
+    <w:nsid w:val="FFFFFF89"/>
+    <w:multiLevelType w:val="singleLevel"/>
+    <w:tmpl w:val="4DECC0E8"/>
+    <w:lvl w:ilvl="0">
+      <w:start w:val="1"/>
+      <w:numFmt w:val="bullet"/>
+      <w:lvlText w:val=""/>
+      <w:lvlJc w:val="left"/>
+      <w:pPr>
+        <w:tabs>
+          <w:tab w:val="num" w:pos="360"/>
+        </w:tabs>
+        <w:ind w:left="360" w:hangingChars="200" w:hanging="360"/>
+      </w:pPr>
+      <w:rPr>
+        <w:rFonts w:ascii="Wingdings" w:hAnsi="Wingdings" w:hint="default"/>
+      </w:rPr>
+    </w:lvl>
+  </w:abstractNum>
+  <w:num w:numId="1" w16cid:durableId="2048480083">
+    <w:abstractNumId w:val="9"/>
+  </w:num>
+  <w:num w:numId="2" w16cid:durableId="102963102">
+    <w:abstractNumId w:val="8"/>
+  </w:num>
+  <w:num w:numId="3" w16cid:durableId="1594246375">
+    <w:abstractNumId w:val="7"/>
+  </w:num>
+  <w:num w:numId="4" w16cid:durableId="1008751272">
+    <w:abstractNumId w:val="6"/>
+  </w:num>
+  <w:num w:numId="5" w16cid:durableId="216167873">
+    <w:abstractNumId w:val="5"/>
+  </w:num>
+  <w:num w:numId="6" w16cid:durableId="793643141">
+    <w:abstractNumId w:val="4"/>
+  </w:num>
+  <w:num w:numId="7" w16cid:durableId="656497674">
+    <w:abstractNumId w:val="3"/>
+  </w:num>
+  <w:num w:numId="8" w16cid:durableId="1157964845">
+    <w:abstractNumId w:val="2"/>
+  </w:num>
+  <w:num w:numId="9" w16cid:durableId="959335615">
+    <w:abstractNumId w:val="1"/>
+  </w:num>
+  <w:num w:numId="10" w16cid:durableId="1171675066">
+    <w:abstractNumId w:val="0"/>
+  </w:num>
+  <w:num w:numId="11" w16cid:durableId="662777431">
+    <w:abstractNumId w:val="8"/>
+  </w:num>
+  <w:num w:numId="12" w16cid:durableId="1014113103">
+    <w:abstractNumId w:val="3"/>
+  </w:num>
+  <w:num w:numId="13" w16cid:durableId="405078725">
+    <w:abstractNumId w:val="2"/>
+  </w:num>
+  <w:num w:numId="14" w16cid:durableId="1647004023">
+    <w:abstractNumId w:val="1"/>
+  </w:num>
+  <w:num w:numId="15" w16cid:durableId="2145075599">
+    <w:abstractNumId w:val="0"/>
+  </w:num>
+  <w:num w:numId="16" w16cid:durableId="1038239529">
+    <w:abstractNumId w:val="8"/>
+  </w:num>
+  <w:num w:numId="17" w16cid:durableId="1940482389">
+    <w:abstractNumId w:val="3"/>
+  </w:num>
+  <w:num w:numId="18" w16cid:durableId="1679575145">
+    <w:abstractNumId w:val="2"/>
+  </w:num>
+  <w:num w:numId="19" w16cid:durableId="1716924874">
+    <w:abstractNumId w:val="1"/>
+  </w:num>
+  <w:num w:numId="20" w16cid:durableId="325519017">
+    <w:abstractNumId w:val="0"/>
+  </w:num>
+  <w:num w:numId="21" w16cid:durableId="978923976">
+    <w:abstractNumId w:val="8"/>
+  </w:num>
+  <w:num w:numId="22" w16cid:durableId="679545099">
+    <w:abstractNumId w:val="3"/>
+  </w:num>
+  <w:num w:numId="23" w16cid:durableId="1536037949">
+    <w:abstractNumId w:val="2"/>
+  </w:num>
+  <w:num w:numId="24" w16cid:durableId="1456371518">
+    <w:abstractNumId w:val="1"/>
+  </w:num>
+  <w:num w:numId="25" w16cid:durableId="1225524526">
+    <w:abstractNumId w:val="0"/>
+  </w:num>
+</w:numbering>
+</file>
+
 <file path=word/styles.xml><?xml version="1.0" encoding="utf-8"?>
-<w:styles xmlns:mc="http://schemas.openxmlformats.org/markup-compatibility/2006" xmlns:r="http://schemas.openxmlformats.org/officeDocument/2006/relationships" xmlns:w="http://schemas.openxmlformats.org/wordprocessingml/2006/main" xmlns:w14="http://schemas.microsoft.com/office/word/2010/wordml" xmlns:w15="http://schemas.microsoft.com/office/word/2012/wordml" xmlns:w16cex="http://schemas.microsoft.com/office/word/2018/wordml/cex" xmlns:w16cid="http://schemas.microsoft.com/office/word/2016/wordml/cid" xmlns:w16="http://schemas.microsoft.com/office/word/2018/wordml" xmlns:w16sdtdh="http://schemas.microsoft.com/office/word/2020/wordml/sdtdatahash" xmlns:w16se="http://schemas.microsoft.com/office/word/2015/wordml/symex" mc:Ignorable="w14 w15 w16se w16cid w16 w16cex w16sdtdh">
+<w:styles xmlns:mc="http://schemas.openxmlformats.org/markup-compatibility/2006" xmlns:r="http://schemas.openxmlformats.org/officeDocument/2006/relationships" xmlns:w="http://schemas.openxmlformats.org/wordprocessingml/2006/main" xmlns:w14="http://schemas.microsoft.com/office/word/2010/wordml" xmlns:w15="http://schemas.microsoft.com/office/word/2012/wordml" xmlns:w16cex="http://schemas.microsoft.com/office/word/2018/wordml/cex" xmlns:w16cid="http://schemas.microsoft.com/office/word/2016/wordml/cid" xmlns:w16="http://schemas.microsoft.com/office/word/2018/wordml" xmlns:w16du="http://schemas.microsoft.com/office/word/2023/wordml/word16du" xmlns:w16sdtdh="http://schemas.microsoft.com/office/word/2020/wordml/sdtdatahash" xmlns:w16se="http://schemas.microsoft.com/office/word/2015/wordml/symex" mc:Ignorable="w14 w15 w16se w16cid w16 w16cex w16sdtdh w16du">
   <w:docDefaults>
     <w:rPrDefault>
       <w:rPr>
@@ -3566,13 +3803,14 @@
   <w:style w:type="paragraph" w:default="1" w:styleId="a">
     <w:name w:val="Normal"/>
     <w:qFormat/>
-    <w:rsid w:val="0014782A"/>
+    <w:rsid w:val="002D4E76"/>
     <w:pPr>
       <w:spacing w:line="360" w:lineRule="auto"/>
       <w:ind w:firstLineChars="200" w:firstLine="200"/>
       <w:jc w:val="both"/>
     </w:pPr>
     <w:rPr>
+      <w:rFonts w:eastAsia="宋体"/>
       <w:sz w:val="24"/>
       <w:szCs w:val="24"/>
       <w:lang w:val="de-DE" w:eastAsia="ja-JP"/>
@@ -3604,12 +3842,13 @@
     <w:uiPriority w:val="9"/>
     <w:unhideWhenUsed/>
     <w:qFormat/>
-    <w:rsid w:val="004363EA"/>
+    <w:rsid w:val="00536AFB"/>
     <w:pPr>
       <w:spacing w:line="360" w:lineRule="auto"/>
       <w:outlineLvl w:val="1"/>
     </w:pPr>
     <w:rPr>
+      <w:rFonts w:eastAsia="宋体"/>
       <w:b/>
       <w:noProof/>
       <w:sz w:val="30"/>
@@ -3624,12 +3863,13 @@
     <w:uiPriority w:val="9"/>
     <w:unhideWhenUsed/>
     <w:qFormat/>
-    <w:rsid w:val="004363EA"/>
+    <w:rsid w:val="00536AFB"/>
     <w:pPr>
       <w:spacing w:line="360" w:lineRule="auto"/>
       <w:outlineLvl w:val="2"/>
     </w:pPr>
     <w:rPr>
+      <w:rFonts w:eastAsia="宋体"/>
       <w:b/>
       <w:sz w:val="24"/>
       <w:szCs w:val="24"/>
@@ -3666,7 +3906,7 @@
   <w:style w:type="paragraph" w:customStyle="1" w:styleId="History">
     <w:name w:val="History"/>
     <w:basedOn w:val="a"/>
-    <w:rsid w:val="005B291B"/>
+    <w:rsid w:val="00536AFB"/>
     <w:pPr>
       <w:spacing w:before="230" w:after="460" w:line="180" w:lineRule="exact"/>
       <w:jc w:val="right"/>
@@ -3687,7 +3927,6 @@
       <w:jc w:val="left"/>
     </w:pPr>
     <w:rPr>
-      <w:rFonts w:eastAsia="宋体"/>
       <w:sz w:val="15"/>
       <w:szCs w:val="14"/>
       <w:lang w:val="en-GB"/>
@@ -3696,7 +3935,7 @@
   <w:style w:type="paragraph" w:customStyle="1" w:styleId="HExperimentalSection">
     <w:name w:val="HExperimental_Section"/>
     <w:basedOn w:val="a"/>
-    <w:rsid w:val="005B291B"/>
+    <w:rsid w:val="00536AFB"/>
     <w:pPr>
       <w:spacing w:before="460" w:after="230" w:line="230" w:lineRule="atLeast"/>
     </w:pPr>
@@ -3708,7 +3947,7 @@
   <w:style w:type="paragraph" w:customStyle="1" w:styleId="ExperimentalSection">
     <w:name w:val="ExperimentalSection"/>
     <w:basedOn w:val="a"/>
-    <w:rsid w:val="005B291B"/>
+    <w:rsid w:val="00536AFB"/>
     <w:pPr>
       <w:spacing w:after="240" w:line="200" w:lineRule="exact"/>
       <w:ind w:firstLine="170"/>
@@ -3723,7 +3962,7 @@
     <w:name w:val="FNB"/>
     <w:basedOn w:val="a"/>
     <w:link w:val="FNBChar"/>
-    <w:rsid w:val="005B291B"/>
+    <w:rsid w:val="00536AFB"/>
     <w:pPr>
       <w:widowControl w:val="0"/>
       <w:spacing w:after="40" w:line="160" w:lineRule="exact"/>
@@ -3739,22 +3978,22 @@
   <w:style w:type="character" w:customStyle="1" w:styleId="FNBChar">
     <w:name w:val="FNB Char"/>
     <w:link w:val="FNB"/>
-    <w:rsid w:val="005B291B"/>
-    <w:rPr>
-      <w:rFonts w:ascii="Times" w:hAnsi="Times"/>
+    <w:rsid w:val="00536AFB"/>
+    <w:rPr>
+      <w:rFonts w:ascii="Times" w:eastAsia="宋体" w:hAnsi="Times"/>
       <w:sz w:val="14"/>
       <w:szCs w:val="3276"/>
-      <w:lang w:val="en-GB" w:eastAsia="de-DE" w:bidi="ar-SA"/>
+      <w:lang w:eastAsia="de-DE"/>
     </w:rPr>
   </w:style>
   <w:style w:type="paragraph" w:customStyle="1" w:styleId="Ack">
     <w:name w:val="Ack"/>
     <w:basedOn w:val="a"/>
-    <w:rsid w:val="005B291B"/>
+    <w:rsid w:val="00536AFB"/>
   </w:style>
   <w:style w:type="paragraph" w:customStyle="1" w:styleId="TableCaption">
     <w:name w:val="TableCaption"/>
-    <w:rsid w:val="0014782A"/>
+    <w:rsid w:val="00536AFB"/>
     <w:pPr>
       <w:spacing w:after="120"/>
       <w:jc w:val="center"/>
@@ -3770,7 +4009,7 @@
   <w:style w:type="paragraph" w:customStyle="1" w:styleId="TableHead">
     <w:name w:val="TableHead"/>
     <w:basedOn w:val="TableCaption"/>
-    <w:rsid w:val="006511FB"/>
+    <w:rsid w:val="00536AFB"/>
     <w:pPr>
       <w:pBdr>
         <w:top w:val="single" w:sz="4" w:space="4" w:color="FFFFFF"/>
@@ -3794,15 +4033,18 @@
   <w:style w:type="paragraph" w:customStyle="1" w:styleId="TableFoot">
     <w:name w:val="TableFoot"/>
     <w:basedOn w:val="TableBody"/>
-    <w:rsid w:val="006511FB"/>
+    <w:rsid w:val="00536AFB"/>
     <w:pPr>
       <w:spacing w:before="60" w:after="60"/>
     </w:pPr>
+    <w:rPr>
+      <w:sz w:val="18"/>
+    </w:rPr>
   </w:style>
   <w:style w:type="paragraph" w:customStyle="1" w:styleId="SchemeCaption">
     <w:name w:val="SchemeCaption"/>
     <w:basedOn w:val="a"/>
-    <w:rsid w:val="006511FB"/>
+    <w:rsid w:val="00536AFB"/>
     <w:pPr>
       <w:spacing w:before="230" w:after="460" w:line="190" w:lineRule="exact"/>
     </w:pPr>
@@ -3833,7 +4075,7 @@
     <w:name w:val="STOE"/>
     <w:basedOn w:val="a"/>
     <w:link w:val="STOEChar1"/>
-    <w:rsid w:val="00D81375"/>
+    <w:rsid w:val="00536AFB"/>
     <w:pPr>
       <w:widowControl w:val="0"/>
       <w:spacing w:line="236" w:lineRule="exact"/>
@@ -3849,12 +4091,12 @@
   <w:style w:type="character" w:customStyle="1" w:styleId="STOEChar1">
     <w:name w:val="STOE Char1"/>
     <w:link w:val="STOE"/>
-    <w:rsid w:val="00D81375"/>
-    <w:rPr>
-      <w:rFonts w:ascii="Times" w:hAnsi="Times"/>
+    <w:rsid w:val="00536AFB"/>
+    <w:rPr>
+      <w:rFonts w:ascii="Times" w:eastAsia="宋体" w:hAnsi="Times"/>
       <w:sz w:val="18"/>
       <w:szCs w:val="3276"/>
-      <w:lang w:val="en-GB" w:eastAsia="de-DE" w:bidi="ar-SA"/>
+      <w:lang w:eastAsia="de-DE"/>
     </w:rPr>
   </w:style>
   <w:style w:type="paragraph" w:styleId="a4">
@@ -3899,7 +4141,7 @@
   <w:style w:type="paragraph" w:customStyle="1" w:styleId="Title1">
     <w:name w:val="Title1"/>
     <w:basedOn w:val="a"/>
-    <w:rsid w:val="00004A23"/>
+    <w:rsid w:val="00536AFB"/>
     <w:rPr>
       <w:b/>
       <w:lang w:val="en-US"/>
@@ -3923,7 +4165,7 @@
   <w:style w:type="paragraph" w:customStyle="1" w:styleId="dedication">
     <w:name w:val="dedication"/>
     <w:basedOn w:val="a"/>
-    <w:rsid w:val="00004A23"/>
+    <w:rsid w:val="00536AFB"/>
     <w:rPr>
       <w:i/>
       <w:lang w:val="en-US"/>
@@ -3932,15 +4174,16 @@
   <w:style w:type="paragraph" w:customStyle="1" w:styleId="Addresses">
     <w:name w:val="Addresses"/>
     <w:basedOn w:val="a"/>
-    <w:rsid w:val="00004A23"/>
-    <w:rPr>
+    <w:rsid w:val="00536AFB"/>
+    <w:rPr>
+      <w:sz w:val="18"/>
       <w:lang w:val="en-US"/>
     </w:rPr>
   </w:style>
   <w:style w:type="paragraph" w:customStyle="1" w:styleId="Acknowledgements">
     <w:name w:val="Acknowledgements"/>
     <w:basedOn w:val="a"/>
-    <w:rsid w:val="00004A23"/>
+    <w:rsid w:val="00536AFB"/>
     <w:rPr>
       <w:lang w:val="en-US"/>
     </w:rPr>
@@ -3948,7 +4191,7 @@
   <w:style w:type="paragraph" w:customStyle="1" w:styleId="Abstract">
     <w:name w:val="Abstract"/>
     <w:autoRedefine/>
-    <w:rsid w:val="009E17C2"/>
+    <w:rsid w:val="00536AFB"/>
     <w:pPr>
       <w:spacing w:line="360" w:lineRule="auto"/>
       <w:ind w:leftChars="400" w:left="400" w:rightChars="400" w:right="400"/>
@@ -3965,7 +4208,7 @@
     <w:name w:val="Head 1"/>
     <w:basedOn w:val="a"/>
     <w:autoRedefine/>
-    <w:rsid w:val="00415C4E"/>
+    <w:rsid w:val="00536AFB"/>
     <w:rPr>
       <w:b/>
       <w:lang w:val="en-US"/>
@@ -3975,7 +4218,7 @@
     <w:name w:val="Head 2"/>
     <w:basedOn w:val="a"/>
     <w:autoRedefine/>
-    <w:rsid w:val="00004A23"/>
+    <w:rsid w:val="00536AFB"/>
     <w:rPr>
       <w:i/>
       <w:lang w:val="en-US"/>
@@ -3984,7 +4227,7 @@
   <w:style w:type="paragraph" w:customStyle="1" w:styleId="dates">
     <w:name w:val="dates"/>
     <w:basedOn w:val="a"/>
-    <w:rsid w:val="00004A23"/>
+    <w:rsid w:val="00536AFB"/>
     <w:pPr>
       <w:jc w:val="right"/>
     </w:pPr>
@@ -3995,7 +4238,7 @@
   <w:style w:type="paragraph" w:customStyle="1" w:styleId="Literature">
     <w:name w:val="Literature"/>
     <w:basedOn w:val="a"/>
-    <w:rsid w:val="00004A23"/>
+    <w:rsid w:val="00536AFB"/>
     <w:pPr>
       <w:spacing w:line="480" w:lineRule="auto"/>
     </w:pPr>
@@ -4003,7 +4246,7 @@
   <w:style w:type="paragraph" w:customStyle="1" w:styleId="Legend">
     <w:name w:val="Legend"/>
     <w:basedOn w:val="a"/>
-    <w:rsid w:val="00004A23"/>
+    <w:rsid w:val="00536AFB"/>
     <w:rPr>
       <w:lang w:val="en-US"/>
     </w:rPr>
@@ -4012,7 +4255,7 @@
     <w:name w:val="Main Text"/>
     <w:basedOn w:val="a"/>
     <w:link w:val="MainTextChar"/>
-    <w:rsid w:val="00004A23"/>
+    <w:rsid w:val="00536AFB"/>
     <w:pPr>
       <w:spacing w:line="480" w:lineRule="auto"/>
     </w:pPr>
@@ -4023,10 +4266,33 @@
   <w:style w:type="paragraph" w:customStyle="1" w:styleId="Tableofcontents">
     <w:name w:val="Table of contents"/>
     <w:autoRedefine/>
-    <w:rsid w:val="00B71641"/>
+    <w:rsid w:val="00536AFB"/>
     <w:pPr>
       <w:jc w:val="center"/>
     </w:pPr>
+    <w:rPr>
+      <w:rFonts w:eastAsia="宋体"/>
+      <w:sz w:val="21"/>
+      <w:szCs w:val="24"/>
+      <w:lang w:val="en-US" w:eastAsia="ja-JP"/>
+    </w:rPr>
+  </w:style>
+  <w:style w:type="paragraph" w:customStyle="1" w:styleId="ExperimentalText">
+    <w:name w:val="Experimental Text"/>
+    <w:basedOn w:val="a"/>
+    <w:link w:val="ExperimentalTextChar"/>
+    <w:rsid w:val="00536AFB"/>
+    <w:pPr>
+      <w:spacing w:line="480" w:lineRule="auto"/>
+    </w:pPr>
+    <w:rPr>
+      <w:lang w:val="en-US"/>
+    </w:rPr>
+  </w:style>
+  <w:style w:type="character" w:customStyle="1" w:styleId="ExperimentalTextChar">
+    <w:name w:val="Experimental Text Char"/>
+    <w:link w:val="ExperimentalText"/>
+    <w:rsid w:val="00536AFB"/>
     <w:rPr>
       <w:rFonts w:eastAsia="宋体"/>
       <w:sz w:val="24"/>
@@ -4034,44 +4300,21 @@
       <w:lang w:val="en-US" w:eastAsia="ja-JP"/>
     </w:rPr>
   </w:style>
-  <w:style w:type="paragraph" w:customStyle="1" w:styleId="ExperimentalText">
-    <w:name w:val="Experimental Text"/>
-    <w:basedOn w:val="a"/>
-    <w:link w:val="ExperimentalTextChar"/>
-    <w:rsid w:val="00004A23"/>
-    <w:pPr>
-      <w:spacing w:line="480" w:lineRule="auto"/>
-    </w:pPr>
-    <w:rPr>
-      <w:lang w:val="en-US"/>
-    </w:rPr>
-  </w:style>
-  <w:style w:type="character" w:customStyle="1" w:styleId="ExperimentalTextChar">
-    <w:name w:val="Experimental Text Char"/>
-    <w:link w:val="ExperimentalText"/>
-    <w:rsid w:val="00004A23"/>
-    <w:rPr>
-      <w:rFonts w:eastAsia="MS Mincho"/>
-      <w:sz w:val="24"/>
-      <w:szCs w:val="24"/>
-      <w:lang w:val="en-US" w:eastAsia="ja-JP" w:bidi="ar-SA"/>
-    </w:rPr>
-  </w:style>
   <w:style w:type="character" w:customStyle="1" w:styleId="MainTextChar">
     <w:name w:val="Main Text Char"/>
     <w:link w:val="MainText"/>
-    <w:rsid w:val="00004A23"/>
-    <w:rPr>
-      <w:rFonts w:eastAsia="MS Mincho"/>
+    <w:rsid w:val="00536AFB"/>
+    <w:rPr>
+      <w:rFonts w:eastAsia="宋体"/>
       <w:sz w:val="24"/>
       <w:szCs w:val="24"/>
-      <w:lang w:val="en-US" w:eastAsia="ja-JP" w:bidi="ar-SA"/>
+      <w:lang w:val="en-US" w:eastAsia="ja-JP"/>
     </w:rPr>
   </w:style>
   <w:style w:type="paragraph" w:customStyle="1" w:styleId="Title2">
     <w:name w:val="Title2"/>
     <w:basedOn w:val="a"/>
-    <w:rsid w:val="002D16A0"/>
+    <w:rsid w:val="00536AFB"/>
     <w:rPr>
       <w:b/>
       <w:lang w:val="en-US"/>
@@ -4081,7 +4324,7 @@
     <w:name w:val="Dedication"/>
     <w:basedOn w:val="a"/>
     <w:autoRedefine/>
-    <w:rsid w:val="00322D5B"/>
+    <w:rsid w:val="00536AFB"/>
     <w:rPr>
       <w:lang w:val="en-US"/>
     </w:rPr>
@@ -4091,7 +4334,7 @@
     <w:basedOn w:val="a"/>
     <w:link w:val="MaintextChar0"/>
     <w:autoRedefine/>
-    <w:rsid w:val="0019723B"/>
+    <w:rsid w:val="00536AFB"/>
     <w:pPr>
       <w:spacing w:line="480" w:lineRule="auto"/>
     </w:pPr>
@@ -4102,8 +4345,9 @@
   <w:style w:type="character" w:customStyle="1" w:styleId="MaintextChar0">
     <w:name w:val="Main text Char"/>
     <w:link w:val="Maintext0"/>
-    <w:rsid w:val="0019723B"/>
-    <w:rPr>
+    <w:rsid w:val="00536AFB"/>
+    <w:rPr>
+      <w:rFonts w:eastAsia="宋体"/>
       <w:sz w:val="24"/>
       <w:szCs w:val="24"/>
       <w:lang w:val="en-US" w:eastAsia="ja-JP"/>
@@ -4113,7 +4357,7 @@
     <w:name w:val="Biography"/>
     <w:basedOn w:val="a"/>
     <w:autoRedefine/>
-    <w:rsid w:val="00562E2B"/>
+    <w:rsid w:val="00536AFB"/>
     <w:rPr>
       <w:i/>
       <w:lang w:val="en-US"/>
@@ -4220,8 +4464,9 @@
     <w:basedOn w:val="a0"/>
     <w:link w:val="2"/>
     <w:uiPriority w:val="9"/>
-    <w:rsid w:val="004363EA"/>
-    <w:rPr>
+    <w:rsid w:val="00536AFB"/>
+    <w:rPr>
+      <w:rFonts w:eastAsia="宋体"/>
       <w:b/>
       <w:noProof/>
       <w:sz w:val="30"/>
@@ -4234,8 +4479,9 @@
     <w:basedOn w:val="a0"/>
     <w:link w:val="3"/>
     <w:uiPriority w:val="9"/>
-    <w:rsid w:val="004363EA"/>
-    <w:rPr>
+    <w:rsid w:val="00536AFB"/>
+    <w:rPr>
+      <w:rFonts w:eastAsia="宋体"/>
       <w:b/>
       <w:sz w:val="24"/>
       <w:szCs w:val="24"/>
@@ -4297,13 +4543,13 @@
     <w:link w:val="af0"/>
     <w:uiPriority w:val="10"/>
     <w:qFormat/>
-    <w:rsid w:val="00C77907"/>
+    <w:rsid w:val="00536AFB"/>
     <w:pPr>
       <w:spacing w:before="240" w:after="60" w:line="360" w:lineRule="auto"/>
       <w:jc w:val="center"/>
     </w:pPr>
     <w:rPr>
-      <w:rFonts w:eastAsia="Times New Roman" w:cstheme="majorBidi"/>
+      <w:rFonts w:eastAsia="黑体" w:cstheme="majorBidi"/>
       <w:b/>
       <w:bCs/>
       <w:sz w:val="32"/>
@@ -4316,9 +4562,9 @@
     <w:basedOn w:val="a0"/>
     <w:link w:val="af"/>
     <w:uiPriority w:val="10"/>
-    <w:rsid w:val="00C77907"/>
-    <w:rPr>
-      <w:rFonts w:eastAsia="Times New Roman" w:cstheme="majorBidi"/>
+    <w:rsid w:val="00536AFB"/>
+    <w:rPr>
+      <w:rFonts w:eastAsia="黑体" w:cstheme="majorBidi"/>
       <w:b/>
       <w:bCs/>
       <w:sz w:val="32"/>
@@ -4348,16 +4594,77 @@
     <w:name w:val="FigureCaption"/>
     <w:next w:val="a"/>
     <w:qFormat/>
-    <w:rsid w:val="00DF528A"/>
+    <w:rsid w:val="00536AFB"/>
     <w:pPr>
       <w:jc w:val="center"/>
     </w:pPr>
     <w:rPr>
-      <w:rFonts w:ascii="等线" w:eastAsia="黑体" w:hAnsi="等线" w:cstheme="majorBidi"/>
+      <w:rFonts w:eastAsia="宋体" w:cstheme="majorBidi"/>
       <w:b/>
       <w:bCs/>
       <w:sz w:val="21"/>
       <w:szCs w:val="32"/>
+      <w:lang w:val="de-DE" w:eastAsia="ja-JP"/>
+    </w:rPr>
+  </w:style>
+  <w:style w:type="paragraph" w:styleId="af1">
+    <w:name w:val="No Spacing"/>
+    <w:uiPriority w:val="1"/>
+    <w:qFormat/>
+    <w:rsid w:val="002D4E76"/>
+    <w:pPr>
+      <w:ind w:firstLineChars="200" w:firstLine="200"/>
+      <w:jc w:val="both"/>
+    </w:pPr>
+    <w:rPr>
+      <w:rFonts w:eastAsia="宋体"/>
+      <w:sz w:val="24"/>
+      <w:szCs w:val="24"/>
+      <w:lang w:val="de-DE" w:eastAsia="ja-JP"/>
+    </w:rPr>
+  </w:style>
+  <w:style w:type="paragraph" w:styleId="af2">
+    <w:name w:val="List Paragraph"/>
+    <w:basedOn w:val="a"/>
+    <w:uiPriority w:val="34"/>
+    <w:qFormat/>
+    <w:rsid w:val="002D4E76"/>
+    <w:pPr>
+      <w:ind w:firstLine="420"/>
+    </w:pPr>
+  </w:style>
+  <w:style w:type="paragraph" w:styleId="af3">
+    <w:name w:val="Quote"/>
+    <w:basedOn w:val="a"/>
+    <w:next w:val="a"/>
+    <w:link w:val="af4"/>
+    <w:uiPriority w:val="29"/>
+    <w:qFormat/>
+    <w:rsid w:val="002D4E76"/>
+    <w:pPr>
+      <w:spacing w:before="200" w:after="160"/>
+      <w:ind w:left="864" w:right="864"/>
+      <w:jc w:val="center"/>
+    </w:pPr>
+    <w:rPr>
+      <w:i/>
+      <w:iCs/>
+      <w:color w:val="404040" w:themeColor="text1" w:themeTint="BF"/>
+    </w:rPr>
+  </w:style>
+  <w:style w:type="character" w:customStyle="1" w:styleId="af4">
+    <w:name w:val="引用 字符"/>
+    <w:basedOn w:val="a0"/>
+    <w:link w:val="af3"/>
+    <w:uiPriority w:val="29"/>
+    <w:rsid w:val="002D4E76"/>
+    <w:rPr>
+      <w:rFonts w:eastAsia="宋体"/>
+      <w:i/>
+      <w:iCs/>
+      <w:color w:val="404040" w:themeColor="text1" w:themeTint="BF"/>
+      <w:sz w:val="24"/>
+      <w:szCs w:val="24"/>
       <w:lang w:val="de-DE" w:eastAsia="ja-JP"/>
     </w:rPr>
   </w:style>
@@ -4660,12 +4967,27 @@
 </file>
 
 <file path=customXml/item1.xml><?xml version="1.0" encoding="utf-8"?>
+<ControlsStorage xmlns="urn:schemas-microsoft-com.VSTO2008Demos.ControlsStorage">
+  <Controls>AAEAAAD/////AQAAAAAAAAAMAgAAAEVDaGVtNFdvcmQuQ29yZSwgVmVyc2lvbj0xLjAuMC4wLCBDdWx0dXJlPW5ldXRyYWwsIFB1YmxpY0tleVRva2VuPW51bGwHAQAAAAABAAAAAAAAAAQgQ2hlbTRXb3JkLkNvcmUuQ29udHJvbFByb3BlcnRpZXMCAAAACw==</Controls>
+</ControlsStorage>
+</file>
+
+<file path=customXml/item2.xml><?xml version="1.0" encoding="utf-8"?>
+<?mso-contentType ?>
+<FormTemplates xmlns="http://schemas.microsoft.com/sharepoint/v3/contenttype/forms">
+  <Display>DocumentLibraryForm</Display>
+  <Edit>DocumentLibraryForm</Edit>
+  <New>DocumentLibraryForm</New>
+</FormTemplates>
+</file>
+
+<file path=customXml/item3.xml><?xml version="1.0" encoding="utf-8"?>
 <p:properties xmlns:p="http://schemas.microsoft.com/office/2006/metadata/properties" xmlns:xsi="http://www.w3.org/2001/XMLSchema-instance" xmlns:pc="http://schemas.microsoft.com/office/infopath/2007/PartnerControls">
   <documentManagement/>
 </p:properties>
 </file>
 
-<file path=customXml/item2.xml><?xml version="1.0" encoding="utf-8"?>
+<file path=customXml/item4.xml><?xml version="1.0" encoding="utf-8"?>
 <ct:contentTypeSchema xmlns:ct="http://schemas.microsoft.com/office/2006/metadata/contentType" xmlns:ma="http://schemas.microsoft.com/office/2006/metadata/properties/metaAttributes" ct:_="" ma:_="" ma:contentTypeName="Document" ma:contentTypeID="0x0101008BEAF299BAD5C443B7B94D359352909D" ma:contentTypeVersion="13" ma:contentTypeDescription="Create a new document." ma:contentTypeScope="" ma:versionID="4842a0b491ceedf1f2e6e3ca3ac6584c">
   <xsd:schema xmlns:xsd="http://www.w3.org/2001/XMLSchema" xmlns:xs="http://www.w3.org/2001/XMLSchema" xmlns:p="http://schemas.microsoft.com/office/2006/metadata/properties" xmlns:ns3="0c4992ee-a5fe-4357-9f94-bbd1fb75d23e" xmlns:ns4="0557a493-af67-429d-80c7-3ec9377d9df9" targetNamespace="http://schemas.microsoft.com/office/2006/metadata/properties" ma:root="true" ma:fieldsID="dbf8565a9e5a1fa3854d2b8dcd16ed82" ns3:_="" ns4:_="">
     <xsd:import namespace="0c4992ee-a5fe-4357-9f94-bbd1fb75d23e"/>
@@ -4888,22 +5210,23 @@
 </ct:contentTypeSchema>
 </file>
 
-<file path=customXml/item3.xml><?xml version="1.0" encoding="utf-8"?>
-<ControlsStorage xmlns="urn:schemas-microsoft-com.VSTO2008Demos.ControlsStorage">
-  <Controls>AAEAAAD/////AQAAAAAAAAAMAgAAAEVDaGVtNFdvcmQuQ29yZSwgVmVyc2lvbj0xLjAuMC4wLCBDdWx0dXJlPW5ldXRyYWwsIFB1YmxpY0tleVRva2VuPW51bGwHAQAAAAABAAAAAAAAAAQgQ2hlbTRXb3JkLkNvcmUuQ29udHJvbFByb3BlcnRpZXMCAAAACw==</Controls>
-</ControlsStorage>
+<file path=customXml/itemProps1.xml><?xml version="1.0" encoding="utf-8"?>
+<ds:datastoreItem xmlns:ds="http://schemas.openxmlformats.org/officeDocument/2006/customXml" ds:itemID="{E3F19EBF-8207-4BE7-AD18-240ED1895C11}">
+  <ds:schemaRefs>
+    <ds:schemaRef ds:uri="urn:schemas-microsoft-com.VSTO2008Demos.ControlsStorage"/>
+  </ds:schemaRefs>
+</ds:datastoreItem>
 </file>
 
-<file path=customXml/item4.xml><?xml version="1.0" encoding="utf-8"?>
-<?mso-contentType ?>
-<FormTemplates xmlns="http://schemas.microsoft.com/sharepoint/v3/contenttype/forms">
-  <Display>DocumentLibraryForm</Display>
-  <Edit>DocumentLibraryForm</Edit>
-  <New>DocumentLibraryForm</New>
-</FormTemplates>
+<file path=customXml/itemProps2.xml><?xml version="1.0" encoding="utf-8"?>
+<ds:datastoreItem xmlns:ds="http://schemas.openxmlformats.org/officeDocument/2006/customXml" ds:itemID="{75886F76-A765-4714-B899-7AC2DC4334A1}">
+  <ds:schemaRefs>
+    <ds:schemaRef ds:uri="http://schemas.microsoft.com/sharepoint/v3/contenttype/forms"/>
+  </ds:schemaRefs>
+</ds:datastoreItem>
 </file>
 
-<file path=customXml/itemProps1.xml><?xml version="1.0" encoding="utf-8"?>
+<file path=customXml/itemProps3.xml><?xml version="1.0" encoding="utf-8"?>
 <ds:datastoreItem xmlns:ds="http://schemas.openxmlformats.org/officeDocument/2006/customXml" ds:itemID="{96D19C85-73BE-4F5D-979F-58BFDE5BBE12}">
   <ds:schemaRefs>
     <ds:schemaRef ds:uri="http://purl.org/dc/elements/1.1/"/>
@@ -4920,7 +5243,7 @@
 </ds:datastoreItem>
 </file>
 
-<file path=customXml/itemProps2.xml><?xml version="1.0" encoding="utf-8"?>
+<file path=customXml/itemProps4.xml><?xml version="1.0" encoding="utf-8"?>
 <ds:datastoreItem xmlns:ds="http://schemas.openxmlformats.org/officeDocument/2006/customXml" ds:itemID="{8BFE695C-2F88-4CE8-8E6E-7A56633331AF}">
   <ds:schemaRefs>
     <ds:schemaRef ds:uri="http://schemas.microsoft.com/office/2006/metadata/contentType"/>
@@ -4937,20 +5260,4 @@
     <ds:schemaRef ds:uri="http://schemas.microsoft.com/internal/obd"/>
   </ds:schemaRefs>
 </ds:datastoreItem>
-</file>
-
-<file path=customXml/itemProps3.xml><?xml version="1.0" encoding="utf-8"?>
-<ds:datastoreItem xmlns:ds="http://schemas.openxmlformats.org/officeDocument/2006/customXml" ds:itemID="{E3F19EBF-8207-4BE7-AD18-240ED1895C11}">
-  <ds:schemaRefs>
-    <ds:schemaRef ds:uri="urn:schemas-microsoft-com.VSTO2008Demos.ControlsStorage"/>
-  </ds:schemaRefs>
-</ds:datastoreItem>
-</file>
-
-<file path=customXml/itemProps4.xml><?xml version="1.0" encoding="utf-8"?>
-<ds:datastoreItem xmlns:ds="http://schemas.openxmlformats.org/officeDocument/2006/customXml" ds:itemID="{75886F76-A765-4714-B899-7AC2DC4334A1}">
-  <ds:schemaRefs>
-    <ds:schemaRef ds:uri="http://schemas.microsoft.com/sharepoint/v3/contenttype/forms"/>
-  </ds:schemaRefs>
-</ds:datastoreItem>
 </file>
</xml_diff>